<commit_message>
fix words in excel files
</commit_message>
<xml_diff>
--- a/src/AppBundle/PdBS Solaire.docx
+++ b/src/AppBundle/PdBS Solaire.docx
@@ -46606,7 +46606,7 @@
                 <w:sz w:val="18"/>
                 <w:szCs w:val="18"/>
               </w:rPr>
-              <w:t>{proprietaire}</w:t>
+              <w:t>{proprietaire_identite}</w:t>
             </w:r>
           </w:p>
           <w:p>
@@ -46713,7 +46713,7 @@
                 <w:sz w:val="18"/>
                 <w:szCs w:val="18"/>
               </w:rPr>
-              <w:t>{exploitant}</w:t>
+              <w:t>{exploitant_identite}</w:t>
             </w:r>
           </w:p>
           <w:p>

</xml_diff>

<commit_message>
fix parcelles in solaires.docx
</commit_message>
<xml_diff>
--- a/src/AppBundle/PdBS Solaire.docx
+++ b/src/AppBundle/PdBS Solaire.docx
@@ -50426,7 +50426,8 @@
       </w:tblPr>
       <w:tblGrid>
         <w:gridCol w:w="1841"/>
-        <w:gridCol w:w="1843"/>
+        <w:gridCol w:w="37"/>
+        <w:gridCol w:w="1806"/>
         <w:gridCol w:w="1841"/>
         <w:gridCol w:w="1843"/>
         <w:gridCol w:w="1878"/>
@@ -50461,11 +50462,12 @@
         <w:tc>
           <w:tcPr>
             <w:tcW w:w="3684" w:type="dxa"/>
-            <w:gridSpan w:val="2"/>
+            <w:gridSpan w:val="3"/>
           </w:tcPr>
           <w:p>
             <w:pPr>
-              <w:ind w:left="1427"/>
+              <w:spacing w:before="1"/>
+              <w:ind w:left="1427" w:right="1415"/>
               <w:jc w:val="center"/>
               <w:rPr>
                 <w:b/>
@@ -50522,6 +50524,7 @@
           </w:tcPr>
           <w:p>
             <w:pPr>
+              <w:spacing w:before="1"/>
               <w:jc w:val="center"/>
               <w:rPr>
                 <w:b/>
@@ -50562,6 +50565,7 @@
         <w:tc>
           <w:tcPr>
             <w:tcW w:w="1843" w:type="dxa"/>
+            <w:gridSpan w:val="2"/>
           </w:tcPr>
           <w:p>
             <w:pPr>
@@ -50639,6 +50643,7 @@
           </w:p>
         </w:tc>
       </w:tr>
+      {parcelle_row}
     </w:tbl>
     <w:p>
       <w:pPr>
@@ -52112,2253 +52117,8 @@
       </w:tblPr>
       <w:tblGrid>
         <w:gridCol w:w="1841"/>
-        <w:gridCol w:w="1843"/>
-        <w:gridCol w:w="1841"/>
-        <w:gridCol w:w="1843"/>
-        <w:gridCol w:w="1878"/>
-      </w:tblGrid>
-      <w:tr>
-        <w:trPr>
-          <w:trHeight w:val="342"/>
-        </w:trPr>
-        <w:tc>
-          <w:tcPr>
-            <w:tcW w:w="1841" w:type="dxa"/>
-            <w:vMerge w:val="restart"/>
-          </w:tcPr>
-          <w:p>
-            <w:pPr>
-              <w:spacing w:before="177"/>
-              <w:ind w:left="427"/>
-              <w:rPr>
-                <w:b/>
-                <w:sz w:val="18"/>
-                <w:szCs w:val="18"/>
-              </w:rPr>
-            </w:pPr>
-            <w:r>
-              <w:rPr>
-                <w:b/>
-                <w:sz w:val="18"/>
-                <w:szCs w:val="18"/>
-              </w:rPr>
-              <w:t>Commune</w:t>
-            </w:r>
-          </w:p>
-        </w:tc>
-        <w:tc>
-          <w:tcPr>
-            <w:tcW w:w="3684" w:type="dxa"/>
-            <w:gridSpan w:val="2"/>
-          </w:tcPr>
-          <w:p>
-            <w:pPr>
-              <w:ind w:left="1427"/>
-              <w:jc w:val="center"/>
-              <w:rPr>
-                <w:b/>
-                <w:sz w:val="18"/>
-                <w:szCs w:val="18"/>
-              </w:rPr>
-            </w:pPr>
-            <w:proofErr w:type="spellStart"/>
-            <w:r>
-              <w:rPr>
-                <w:b/>
-                <w:sz w:val="18"/>
-                <w:szCs w:val="18"/>
-              </w:rPr>
-              <w:t>Parcelle</w:t>
-            </w:r>
-            <w:proofErr w:type="spellEnd"/>
-          </w:p>
-        </w:tc>
-        <w:tc>
-          <w:tcPr>
-            <w:tcW w:w="1843" w:type="dxa"/>
-            <w:vMerge w:val="restart"/>
-          </w:tcPr>
-          <w:p>
-            <w:pPr>
-              <w:spacing w:before="177"/>
-              <w:ind w:left="566"/>
-              <w:rPr>
-                <w:b/>
-                <w:sz w:val="18"/>
-                <w:szCs w:val="18"/>
-              </w:rPr>
-            </w:pPr>
-            <w:r>
-              <w:rPr>
-                <w:b/>
-                <w:sz w:val="18"/>
-                <w:szCs w:val="18"/>
-              </w:rPr>
-              <w:t>Lieu-</w:t>
-            </w:r>
-            <w:proofErr w:type="spellStart"/>
-            <w:r>
-              <w:rPr>
-                <w:b/>
-                <w:sz w:val="18"/>
-                <w:szCs w:val="18"/>
-              </w:rPr>
-              <w:t>dit</w:t>
-            </w:r>
-            <w:proofErr w:type="spellEnd"/>
-          </w:p>
-        </w:tc>
-        <w:tc>
-          <w:tcPr>
-            <w:tcW w:w="1878" w:type="dxa"/>
-            <w:vMerge w:val="restart"/>
-          </w:tcPr>
-          <w:p>
-            <w:pPr>
-              <w:jc w:val="center"/>
-              <w:rPr>
-                <w:b/>
-                <w:sz w:val="18"/>
-                <w:szCs w:val="18"/>
-              </w:rPr>
-            </w:pPr>
-            <w:r>
-              <w:rPr>
-                <w:b/>
-                <w:sz w:val="18"/>
-                <w:szCs w:val="18"/>
-              </w:rPr>
-              <w:t>Surface (m2)</w:t>
-            </w:r>
-          </w:p>
-        </w:tc>
-      </w:tr>
-      <w:tr>
-        <w:trPr>
-          <w:trHeight w:val="292"/>
-        </w:trPr>
-        <w:tc>
-          <w:tcPr>
-            <w:tcW w:w="1841" w:type="dxa"/>
-            <w:vMerge/>
-            <w:tcBorders>
-              <w:top w:val="nil"/>
-            </w:tcBorders>
-          </w:tcPr>
-          <w:p>
-            <w:pPr>
-              <w:rPr>
-                <w:sz w:val="18"/>
-                <w:szCs w:val="18"/>
-              </w:rPr>
-            </w:pPr>
-          </w:p>
-        </w:tc>
-        <w:tc>
-          <w:tcPr>
-            <w:tcW w:w="1843" w:type="dxa"/>
-          </w:tcPr>
-          <w:p>
-            <w:pPr>
-              <w:spacing w:line="272" w:lineRule="exact"/>
-              <w:ind w:left="573"/>
-              <w:rPr>
-                <w:b/>
-                <w:sz w:val="18"/>
-                <w:szCs w:val="18"/>
-              </w:rPr>
-            </w:pPr>
-            <w:r>
-              <w:rPr>
-                <w:b/>
-                <w:sz w:val="18"/>
-                <w:szCs w:val="18"/>
-              </w:rPr>
-              <w:t>Section</w:t>
-            </w:r>
-          </w:p>
-        </w:tc>
-        <w:tc>
-          <w:tcPr>
-            <w:tcW w:w="1841" w:type="dxa"/>
-          </w:tcPr>
-          <w:p>
-            <w:pPr>
-              <w:spacing w:line="272" w:lineRule="exact"/>
-              <w:ind w:left="527"/>
-              <w:rPr>
-                <w:b/>
-                <w:sz w:val="18"/>
-                <w:szCs w:val="18"/>
-              </w:rPr>
-            </w:pPr>
-            <w:proofErr w:type="spellStart"/>
-            <w:r>
-              <w:rPr>
-                <w:b/>
-                <w:sz w:val="18"/>
-                <w:szCs w:val="18"/>
-              </w:rPr>
-              <w:t>Numéro</w:t>
-            </w:r>
-            <w:proofErr w:type="spellEnd"/>
-          </w:p>
-        </w:tc>
-        <w:tc>
-          <w:tcPr>
-            <w:tcW w:w="1843" w:type="dxa"/>
-            <w:vMerge/>
-            <w:tcBorders>
-              <w:top w:val="nil"/>
-            </w:tcBorders>
-          </w:tcPr>
-          <w:p>
-            <w:pPr>
-              <w:rPr>
-                <w:sz w:val="18"/>
-                <w:szCs w:val="18"/>
-              </w:rPr>
-            </w:pPr>
-          </w:p>
-        </w:tc>
-        <w:tc>
-          <w:tcPr>
-            <w:tcW w:w="1878" w:type="dxa"/>
-            <w:vMerge/>
-          </w:tcPr>
-          <w:p>
-            <w:pPr>
-              <w:spacing w:line="272" w:lineRule="exact"/>
-              <w:ind w:left="163"/>
-              <w:rPr>
-                <w:b/>
-                <w:sz w:val="18"/>
-                <w:szCs w:val="18"/>
-              </w:rPr>
-            </w:pPr>
-          </w:p>
-        </w:tc>
-      </w:tr>
-    </w:tbl>
-    <w:p>
-      <w:pPr>
-        <w:pStyle w:val="Corpsdetexte"/>
-      </w:pPr>
-    </w:p>
-    <w:p>
-      <w:pPr>
-        <w:ind w:left="218"/>
-        <w:rPr>
-          <w:sz w:val="18"/>
-          <w:szCs w:val="18"/>
-        </w:rPr>
-      </w:pPr>
-      <w:r>
-        <w:rPr>
-          <w:spacing w:val="-1"/>
-          <w:sz w:val="18"/>
-          <w:szCs w:val="18"/>
-        </w:rPr>
-        <w:t>Autorise(</w:t>
-      </w:r>
-      <w:proofErr w:type="spellStart"/>
-      <w:r>
-        <w:rPr>
-          <w:spacing w:val="-1"/>
-          <w:sz w:val="18"/>
-          <w:szCs w:val="18"/>
-        </w:rPr>
-        <w:t>ons</w:t>
-      </w:r>
-      <w:proofErr w:type="spellEnd"/>
-      <w:r>
-        <w:rPr>
-          <w:spacing w:val="-1"/>
-          <w:sz w:val="18"/>
-          <w:szCs w:val="18"/>
-        </w:rPr>
-        <w:t>)</w:t>
-      </w:r>
-      <w:r>
-        <w:rPr>
-          <w:spacing w:val="-8"/>
-          <w:sz w:val="18"/>
-          <w:szCs w:val="18"/>
-        </w:rPr>
-        <w:t xml:space="preserve"> </w:t>
-      </w:r>
-      <w:r>
-        <w:rPr>
-          <w:spacing w:val="-1"/>
-          <w:sz w:val="18"/>
-          <w:szCs w:val="18"/>
-        </w:rPr>
-        <w:t>la</w:t>
-      </w:r>
-      <w:r>
-        <w:rPr>
-          <w:spacing w:val="-6"/>
-          <w:sz w:val="18"/>
-          <w:szCs w:val="18"/>
-        </w:rPr>
-        <w:t xml:space="preserve"> </w:t>
-      </w:r>
-      <w:r>
-        <w:rPr>
-          <w:spacing w:val="-1"/>
-          <w:sz w:val="18"/>
-          <w:szCs w:val="18"/>
-        </w:rPr>
-        <w:t>Société</w:t>
-      </w:r>
-      <w:r>
-        <w:rPr>
-          <w:spacing w:val="-7"/>
-          <w:sz w:val="18"/>
-          <w:szCs w:val="18"/>
-        </w:rPr>
-        <w:t xml:space="preserve"> </w:t>
-      </w:r>
-      <w:r>
-        <w:rPr>
-          <w:color w:val="FF0000"/>
-          <w:spacing w:val="-1"/>
-          <w:sz w:val="18"/>
-          <w:szCs w:val="18"/>
-        </w:rPr>
-        <w:t>{WKN_raison_sociale}</w:t>
-      </w:r>
-      <w:r>
-        <w:rPr>
-          <w:sz w:val="18"/>
-          <w:szCs w:val="18"/>
-        </w:rPr>
-        <w:t>,</w:t>
-      </w:r>
-      <w:r>
-        <w:rPr>
-          <w:spacing w:val="-9"/>
-          <w:sz w:val="18"/>
-          <w:szCs w:val="18"/>
-        </w:rPr>
-        <w:t xml:space="preserve"> </w:t>
-      </w:r>
-      <w:r>
-        <w:rPr>
-          <w:color w:val="FF0000"/>
-          <w:sz w:val="18"/>
-          <w:szCs w:val="18"/>
-        </w:rPr>
-        <w:t>{WKN_forme_juridique}</w:t>
-      </w:r>
-      <w:r>
-        <w:rPr>
-          <w:sz w:val="18"/>
-          <w:szCs w:val="18"/>
-        </w:rPr>
-        <w:t>,</w:t>
-      </w:r>
-      <w:r>
-        <w:rPr>
-          <w:spacing w:val="-5"/>
-          <w:sz w:val="18"/>
-          <w:szCs w:val="18"/>
-        </w:rPr>
-        <w:t xml:space="preserve"> </w:t>
-      </w:r>
-      <w:r>
-        <w:rPr>
-          <w:spacing w:val="-5"/>
-          <w:sz w:val="18"/>
-          <w:szCs w:val="18"/>
-        </w:rPr>
-        <w:t xml:space="preserve">au capital social de </w:t>
-      </w:r>
-      <w:r>
-        <w:rPr>
-          <w:color w:val="FF0000"/>
-          <w:spacing w:val="-5"/>
-          <w:sz w:val="18"/>
-          <w:szCs w:val="18"/>
-        </w:rPr>
-        <w:t>{WKN_capital_social}</w:t>
-      </w:r>
-      <w:r>
-        <w:rPr>
-          <w:spacing w:val="-5"/>
-          <w:sz w:val="18"/>
-          <w:szCs w:val="18"/>
-        </w:rPr>
-        <w:t xml:space="preserve"> </w:t>
-      </w:r>
-      <w:r>
-        <w:rPr>
-          <w:sz w:val="18"/>
-          <w:szCs w:val="18"/>
-        </w:rPr>
-        <w:t>ayant</w:t>
-      </w:r>
-      <w:r>
-        <w:rPr>
-          <w:spacing w:val="-6"/>
-          <w:sz w:val="18"/>
-          <w:szCs w:val="18"/>
-        </w:rPr>
-        <w:t xml:space="preserve"> </w:t>
-      </w:r>
-      <w:r>
-        <w:rPr>
-          <w:sz w:val="18"/>
-          <w:szCs w:val="18"/>
-        </w:rPr>
-        <w:t>son</w:t>
-      </w:r>
-      <w:r>
-        <w:rPr>
-          <w:spacing w:val="-5"/>
-          <w:sz w:val="18"/>
-          <w:szCs w:val="18"/>
-        </w:rPr>
-        <w:t xml:space="preserve"> </w:t>
-      </w:r>
-      <w:r>
-        <w:rPr>
-          <w:sz w:val="18"/>
-          <w:szCs w:val="18"/>
-        </w:rPr>
-        <w:t>siège</w:t>
-      </w:r>
-      <w:r>
-        <w:rPr>
-          <w:spacing w:val="-6"/>
-          <w:sz w:val="18"/>
-          <w:szCs w:val="18"/>
-        </w:rPr>
-        <w:t xml:space="preserve"> </w:t>
-      </w:r>
-      <w:r>
-        <w:rPr>
-          <w:sz w:val="18"/>
-          <w:szCs w:val="18"/>
-        </w:rPr>
-        <w:t>social</w:t>
-      </w:r>
-      <w:r>
-        <w:rPr>
-          <w:spacing w:val="-6"/>
-          <w:sz w:val="18"/>
-          <w:szCs w:val="18"/>
-        </w:rPr>
-        <w:t xml:space="preserve"> </w:t>
-      </w:r>
-      <w:r>
-        <w:rPr>
-          <w:color w:val="FF0000"/>
-          <w:spacing w:val="-1"/>
-          <w:sz w:val="18"/>
-          <w:szCs w:val="18"/>
-        </w:rPr>
-        <w:t>{WKN_siege_social}</w:t>
-      </w:r>
-      <w:r>
-        <w:rPr>
-          <w:sz w:val="18"/>
-          <w:szCs w:val="18"/>
-        </w:rPr>
-        <w:t>;</w:t>
-      </w:r>
-      <w:r>
-        <w:rPr>
-          <w:spacing w:val="-5"/>
-          <w:sz w:val="18"/>
-          <w:szCs w:val="18"/>
-        </w:rPr>
-        <w:t xml:space="preserve"> </w:t>
-      </w:r>
-      <w:r>
-        <w:rPr>
-          <w:sz w:val="18"/>
-          <w:szCs w:val="18"/>
-        </w:rPr>
-        <w:t>enregistrée</w:t>
-      </w:r>
-      <w:r>
-        <w:rPr>
-          <w:spacing w:val="-6"/>
-          <w:sz w:val="18"/>
-          <w:szCs w:val="18"/>
-        </w:rPr>
-        <w:t xml:space="preserve"> </w:t>
-      </w:r>
-      <w:r>
-        <w:rPr>
-          <w:sz w:val="18"/>
-          <w:szCs w:val="18"/>
-        </w:rPr>
-        <w:t>au</w:t>
-      </w:r>
-      <w:r>
-        <w:rPr>
-          <w:spacing w:val="-6"/>
-          <w:sz w:val="18"/>
-          <w:szCs w:val="18"/>
-        </w:rPr>
-        <w:t xml:space="preserve"> </w:t>
-      </w:r>
-      <w:r>
-        <w:rPr>
-          <w:color w:val="FF0000"/>
-          <w:spacing w:val="-1"/>
-          <w:sz w:val="18"/>
-          <w:szCs w:val="18"/>
-        </w:rPr>
-        <w:t>{WKN_immatriculation}</w:t>
-      </w:r>
-      <w:r>
-        <w:rPr>
-          <w:sz w:val="18"/>
-          <w:szCs w:val="18"/>
-        </w:rPr>
-        <w:t>,</w:t>
-      </w:r>
-      <w:r>
-        <w:rPr>
-          <w:spacing w:val="1"/>
-          <w:sz w:val="18"/>
-          <w:szCs w:val="18"/>
-        </w:rPr>
-        <w:t xml:space="preserve"> </w:t>
-      </w:r>
-      <w:r>
-        <w:rPr>
-          <w:sz w:val="18"/>
-          <w:szCs w:val="18"/>
-        </w:rPr>
-        <w:t xml:space="preserve">sous le numéro </w:t>
-      </w:r>
-      <w:r>
-        <w:rPr>
-          <w:color w:val="FF0000"/>
-          <w:spacing w:val="-1"/>
-          <w:sz w:val="18"/>
-          <w:szCs w:val="18"/>
-        </w:rPr>
-        <w:t>{WKN_numero}</w:t>
-      </w:r>
-      <w:r>
-        <w:rPr>
-          <w:b/>
-          <w:sz w:val="18"/>
-          <w:szCs w:val="18"/>
-        </w:rPr>
-        <w:t xml:space="preserve">, </w:t>
-      </w:r>
-      <w:r>
-        <w:rPr>
-          <w:sz w:val="18"/>
-          <w:szCs w:val="18"/>
-        </w:rPr>
-        <w:t>ou tout tiers qui viendrait dans ses droits à accomplir toute formalité préalable à la réalisation d’un projet</w:t>
-      </w:r>
-      <w:r>
-        <w:rPr>
-          <w:spacing w:val="1"/>
-          <w:sz w:val="18"/>
-          <w:szCs w:val="18"/>
-        </w:rPr>
-        <w:t xml:space="preserve"> </w:t>
-      </w:r>
-      <w:r>
-        <w:rPr>
-          <w:sz w:val="18"/>
-          <w:szCs w:val="18"/>
-        </w:rPr>
-        <w:t>notamment</w:t>
-      </w:r>
-      <w:r>
-        <w:rPr>
-          <w:spacing w:val="-4"/>
-          <w:sz w:val="18"/>
-          <w:szCs w:val="18"/>
-        </w:rPr>
-        <w:t xml:space="preserve"> </w:t>
-      </w:r>
-      <w:r>
-        <w:rPr>
-          <w:sz w:val="18"/>
-          <w:szCs w:val="18"/>
-        </w:rPr>
-        <w:t>de</w:t>
-      </w:r>
-      <w:r>
-        <w:rPr>
-          <w:spacing w:val="-5"/>
-          <w:sz w:val="18"/>
-          <w:szCs w:val="18"/>
-        </w:rPr>
-        <w:t xml:space="preserve"> </w:t>
-      </w:r>
-      <w:r>
-        <w:rPr>
-          <w:sz w:val="18"/>
-          <w:szCs w:val="18"/>
-        </w:rPr>
-        <w:t>centrale</w:t>
-      </w:r>
-      <w:r>
-        <w:rPr>
-          <w:spacing w:val="-5"/>
-          <w:sz w:val="18"/>
-          <w:szCs w:val="18"/>
-        </w:rPr>
-        <w:t xml:space="preserve"> </w:t>
-      </w:r>
-      <w:r>
-        <w:rPr>
-          <w:sz w:val="18"/>
-          <w:szCs w:val="18"/>
-        </w:rPr>
-        <w:t>photovoltaïque</w:t>
-      </w:r>
-      <w:r>
-        <w:rPr>
-          <w:spacing w:val="-4"/>
-          <w:sz w:val="18"/>
-          <w:szCs w:val="18"/>
-        </w:rPr>
-        <w:t xml:space="preserve"> </w:t>
-      </w:r>
-      <w:r>
-        <w:rPr>
-          <w:sz w:val="18"/>
-          <w:szCs w:val="18"/>
-        </w:rPr>
-        <w:t>au</w:t>
-      </w:r>
-      <w:r>
-        <w:rPr>
-          <w:spacing w:val="-4"/>
-          <w:sz w:val="18"/>
-          <w:szCs w:val="18"/>
-        </w:rPr>
-        <w:t xml:space="preserve"> </w:t>
-      </w:r>
-      <w:r>
-        <w:rPr>
-          <w:sz w:val="18"/>
-          <w:szCs w:val="18"/>
-        </w:rPr>
-        <w:t>sol,</w:t>
-      </w:r>
-      <w:r>
-        <w:rPr>
-          <w:spacing w:val="-2"/>
-          <w:sz w:val="18"/>
-          <w:szCs w:val="18"/>
-        </w:rPr>
-        <w:t xml:space="preserve"> </w:t>
-      </w:r>
-      <w:r>
-        <w:rPr>
-          <w:sz w:val="18"/>
-          <w:szCs w:val="18"/>
-        </w:rPr>
-        <w:t>tel</w:t>
-      </w:r>
-      <w:r>
-        <w:rPr>
-          <w:spacing w:val="-5"/>
-          <w:sz w:val="18"/>
-          <w:szCs w:val="18"/>
-        </w:rPr>
-        <w:t xml:space="preserve"> </w:t>
-      </w:r>
-      <w:r>
-        <w:rPr>
-          <w:sz w:val="18"/>
-          <w:szCs w:val="18"/>
-        </w:rPr>
-        <w:t>qu’exposé</w:t>
-      </w:r>
-      <w:r>
-        <w:rPr>
-          <w:spacing w:val="-5"/>
-          <w:sz w:val="18"/>
-          <w:szCs w:val="18"/>
-        </w:rPr>
-        <w:t xml:space="preserve"> </w:t>
-      </w:r>
-      <w:r>
-        <w:rPr>
-          <w:sz w:val="18"/>
-          <w:szCs w:val="18"/>
-        </w:rPr>
-        <w:t>dans</w:t>
-      </w:r>
-      <w:r>
-        <w:rPr>
-          <w:spacing w:val="-3"/>
-          <w:sz w:val="18"/>
-          <w:szCs w:val="18"/>
-        </w:rPr>
-        <w:t xml:space="preserve"> </w:t>
-      </w:r>
-      <w:r>
-        <w:rPr>
-          <w:sz w:val="18"/>
-          <w:szCs w:val="18"/>
-        </w:rPr>
-        <w:t>l’acte</w:t>
-      </w:r>
-      <w:r>
-        <w:rPr>
-          <w:spacing w:val="-7"/>
-          <w:sz w:val="18"/>
-          <w:szCs w:val="18"/>
-        </w:rPr>
-        <w:t xml:space="preserve"> </w:t>
-      </w:r>
-      <w:r>
-        <w:rPr>
-          <w:sz w:val="18"/>
-          <w:szCs w:val="18"/>
-        </w:rPr>
-        <w:t>dont</w:t>
-      </w:r>
-      <w:r>
-        <w:rPr>
-          <w:spacing w:val="-6"/>
-          <w:sz w:val="18"/>
-          <w:szCs w:val="18"/>
-        </w:rPr>
-        <w:t xml:space="preserve"> </w:t>
-      </w:r>
-      <w:r>
-        <w:rPr>
-          <w:sz w:val="18"/>
-          <w:szCs w:val="18"/>
-        </w:rPr>
-        <w:t>la</w:t>
-      </w:r>
-      <w:r>
-        <w:rPr>
-          <w:spacing w:val="-5"/>
-          <w:sz w:val="18"/>
-          <w:szCs w:val="18"/>
-        </w:rPr>
-        <w:t xml:space="preserve"> </w:t>
-      </w:r>
-      <w:r>
-        <w:rPr>
-          <w:sz w:val="18"/>
-          <w:szCs w:val="18"/>
-        </w:rPr>
-        <w:t>présente</w:t>
-      </w:r>
-      <w:r>
-        <w:rPr>
-          <w:spacing w:val="-3"/>
-          <w:sz w:val="18"/>
-          <w:szCs w:val="18"/>
-        </w:rPr>
-        <w:t xml:space="preserve"> </w:t>
-      </w:r>
-      <w:r>
-        <w:rPr>
-          <w:sz w:val="18"/>
-          <w:szCs w:val="18"/>
-        </w:rPr>
-        <w:t>autorisation</w:t>
-      </w:r>
-      <w:r>
-        <w:rPr>
-          <w:spacing w:val="-5"/>
-          <w:sz w:val="18"/>
-          <w:szCs w:val="18"/>
-        </w:rPr>
-        <w:t xml:space="preserve"> </w:t>
-      </w:r>
-      <w:r>
-        <w:rPr>
-          <w:sz w:val="18"/>
-          <w:szCs w:val="18"/>
-        </w:rPr>
-        <w:t>est</w:t>
-      </w:r>
-      <w:r>
-        <w:rPr>
-          <w:spacing w:val="-6"/>
-          <w:sz w:val="18"/>
-          <w:szCs w:val="18"/>
-        </w:rPr>
-        <w:t xml:space="preserve"> </w:t>
-      </w:r>
-      <w:r>
-        <w:rPr>
-          <w:sz w:val="18"/>
-          <w:szCs w:val="18"/>
-        </w:rPr>
-        <w:t>une</w:t>
-      </w:r>
-      <w:r>
-        <w:rPr>
-          <w:spacing w:val="-4"/>
-          <w:sz w:val="18"/>
-          <w:szCs w:val="18"/>
-        </w:rPr>
-        <w:t xml:space="preserve"> </w:t>
-      </w:r>
-      <w:r>
-        <w:rPr>
-          <w:sz w:val="18"/>
-          <w:szCs w:val="18"/>
-        </w:rPr>
-        <w:t>annexe,</w:t>
-      </w:r>
-      <w:r>
-        <w:rPr>
-          <w:spacing w:val="-1"/>
-          <w:sz w:val="18"/>
-          <w:szCs w:val="18"/>
-        </w:rPr>
-        <w:t xml:space="preserve"> </w:t>
-      </w:r>
-      <w:r>
-        <w:rPr>
-          <w:sz w:val="18"/>
-          <w:szCs w:val="18"/>
-        </w:rPr>
-        <w:t>sur</w:t>
-      </w:r>
-      <w:r>
-        <w:rPr>
-          <w:spacing w:val="-5"/>
-          <w:sz w:val="18"/>
-          <w:szCs w:val="18"/>
-        </w:rPr>
-        <w:t xml:space="preserve"> </w:t>
-      </w:r>
-      <w:r>
-        <w:rPr>
-          <w:sz w:val="18"/>
-          <w:szCs w:val="18"/>
-        </w:rPr>
-        <w:t>les</w:t>
-      </w:r>
-      <w:r>
-        <w:rPr>
-          <w:spacing w:val="-4"/>
-          <w:sz w:val="18"/>
-          <w:szCs w:val="18"/>
-        </w:rPr>
-        <w:t xml:space="preserve"> </w:t>
-      </w:r>
-      <w:r>
-        <w:rPr>
-          <w:sz w:val="18"/>
-          <w:szCs w:val="18"/>
-        </w:rPr>
-        <w:t>parcelles</w:t>
-      </w:r>
-      <w:r>
-        <w:rPr>
-          <w:spacing w:val="-6"/>
-          <w:sz w:val="18"/>
-          <w:szCs w:val="18"/>
-        </w:rPr>
-        <w:t xml:space="preserve"> </w:t>
-      </w:r>
-      <w:r>
-        <w:rPr>
-          <w:sz w:val="18"/>
-          <w:szCs w:val="18"/>
-        </w:rPr>
-        <w:t>ci-dessus,</w:t>
-      </w:r>
-      <w:r>
-        <w:rPr>
-          <w:spacing w:val="1"/>
-          <w:sz w:val="18"/>
-          <w:szCs w:val="18"/>
-        </w:rPr>
-        <w:t xml:space="preserve"> </w:t>
-      </w:r>
-      <w:r>
-        <w:rPr>
-          <w:sz w:val="18"/>
-          <w:szCs w:val="18"/>
-        </w:rPr>
-        <w:t>ainsi</w:t>
-      </w:r>
-      <w:r>
-        <w:rPr>
-          <w:spacing w:val="-2"/>
-          <w:sz w:val="18"/>
-          <w:szCs w:val="18"/>
-        </w:rPr>
-        <w:t xml:space="preserve"> </w:t>
-      </w:r>
-      <w:r>
-        <w:rPr>
-          <w:sz w:val="18"/>
-          <w:szCs w:val="18"/>
-        </w:rPr>
-        <w:t>que, plus</w:t>
-      </w:r>
-      <w:r>
-        <w:rPr>
-          <w:spacing w:val="-1"/>
-          <w:sz w:val="18"/>
-          <w:szCs w:val="18"/>
-        </w:rPr>
-        <w:t xml:space="preserve"> </w:t>
-      </w:r>
-      <w:r>
-        <w:rPr>
-          <w:sz w:val="18"/>
-          <w:szCs w:val="18"/>
-        </w:rPr>
-        <w:t>largement,</w:t>
-      </w:r>
-      <w:r>
-        <w:rPr>
-          <w:spacing w:val="-1"/>
-          <w:sz w:val="18"/>
-          <w:szCs w:val="18"/>
-        </w:rPr>
-        <w:t xml:space="preserve"> </w:t>
-      </w:r>
-      <w:r>
-        <w:rPr>
-          <w:sz w:val="18"/>
-          <w:szCs w:val="18"/>
-        </w:rPr>
-        <w:t>de</w:t>
-      </w:r>
-      <w:r>
-        <w:rPr>
-          <w:spacing w:val="-3"/>
-          <w:sz w:val="18"/>
-          <w:szCs w:val="18"/>
-        </w:rPr>
-        <w:t xml:space="preserve"> </w:t>
-      </w:r>
-      <w:r>
-        <w:rPr>
-          <w:sz w:val="18"/>
-          <w:szCs w:val="18"/>
-        </w:rPr>
-        <w:t>rechercher</w:t>
-      </w:r>
-      <w:r>
-        <w:rPr>
-          <w:spacing w:val="-2"/>
-          <w:sz w:val="18"/>
-          <w:szCs w:val="18"/>
-        </w:rPr>
-        <w:t xml:space="preserve"> </w:t>
-      </w:r>
-      <w:r>
-        <w:rPr>
-          <w:sz w:val="18"/>
-          <w:szCs w:val="18"/>
-        </w:rPr>
-        <w:t>toute</w:t>
-      </w:r>
-      <w:r>
-        <w:rPr>
-          <w:spacing w:val="-1"/>
-          <w:sz w:val="18"/>
-          <w:szCs w:val="18"/>
-        </w:rPr>
-        <w:t xml:space="preserve"> </w:t>
-      </w:r>
-      <w:r>
-        <w:rPr>
-          <w:sz w:val="18"/>
-          <w:szCs w:val="18"/>
-        </w:rPr>
-        <w:t>autorisation</w:t>
-      </w:r>
-      <w:r>
-        <w:rPr>
-          <w:spacing w:val="1"/>
-          <w:sz w:val="18"/>
-          <w:szCs w:val="18"/>
-        </w:rPr>
-        <w:t xml:space="preserve"> </w:t>
-      </w:r>
-      <w:r>
-        <w:rPr>
-          <w:sz w:val="18"/>
-          <w:szCs w:val="18"/>
-        </w:rPr>
-        <w:t>administrative</w:t>
-      </w:r>
-      <w:r>
-        <w:rPr>
-          <w:spacing w:val="1"/>
-          <w:sz w:val="18"/>
-          <w:szCs w:val="18"/>
-        </w:rPr>
-        <w:t xml:space="preserve"> </w:t>
-      </w:r>
-      <w:r>
-        <w:rPr>
-          <w:sz w:val="18"/>
-          <w:szCs w:val="18"/>
-        </w:rPr>
-        <w:t>requise</w:t>
-      </w:r>
-      <w:r>
-        <w:rPr>
-          <w:spacing w:val="-4"/>
-          <w:sz w:val="18"/>
-          <w:szCs w:val="18"/>
-        </w:rPr>
-        <w:t xml:space="preserve"> </w:t>
-      </w:r>
-      <w:r>
-        <w:rPr>
-          <w:sz w:val="18"/>
-          <w:szCs w:val="18"/>
-        </w:rPr>
-        <w:t>dans</w:t>
-      </w:r>
-      <w:r>
-        <w:rPr>
-          <w:spacing w:val="-1"/>
-          <w:sz w:val="18"/>
-          <w:szCs w:val="18"/>
-        </w:rPr>
-        <w:t xml:space="preserve"> </w:t>
-      </w:r>
-      <w:r>
-        <w:rPr>
-          <w:sz w:val="18"/>
-          <w:szCs w:val="18"/>
-        </w:rPr>
-        <w:t>cette</w:t>
-      </w:r>
-      <w:r>
-        <w:rPr>
-          <w:spacing w:val="1"/>
-          <w:sz w:val="18"/>
-          <w:szCs w:val="18"/>
-        </w:rPr>
-        <w:t xml:space="preserve"> </w:t>
-      </w:r>
-      <w:r>
-        <w:rPr>
-          <w:sz w:val="18"/>
-          <w:szCs w:val="18"/>
-        </w:rPr>
-        <w:t>mesure.</w:t>
-      </w:r>
-    </w:p>
-    <w:p>
-      <w:pPr>
-        <w:pStyle w:val="Corpsdetexte"/>
-      </w:pPr>
-    </w:p>
-    <w:p>
-      <w:pPr>
-        <w:spacing w:line="195" w:lineRule="exact"/>
-        <w:ind w:left="218"/>
-        <w:rPr>
-          <w:sz w:val="18"/>
-          <w:szCs w:val="18"/>
-        </w:rPr>
-      </w:pPr>
-      <w:r>
-        <w:rPr>
-          <w:sz w:val="18"/>
-          <w:szCs w:val="18"/>
-        </w:rPr>
-        <w:t>Fait</w:t>
-      </w:r>
-      <w:r>
-        <w:rPr>
-          <w:spacing w:val="-3"/>
-          <w:sz w:val="18"/>
-          <w:szCs w:val="18"/>
-        </w:rPr>
-        <w:t xml:space="preserve"> </w:t>
-      </w:r>
-      <w:r>
-        <w:rPr>
-          <w:sz w:val="18"/>
-          <w:szCs w:val="18"/>
-        </w:rPr>
-        <w:t>à</w:t>
-      </w:r>
-      <w:r>
-        <w:rPr>
-          <w:spacing w:val="-1"/>
-          <w:sz w:val="18"/>
-          <w:szCs w:val="18"/>
-        </w:rPr>
-        <w:t xml:space="preserve"> </w:t>
-      </w:r>
-      <w:r>
-        <w:rPr>
-          <w:color w:val="FF0000"/>
-          <w:sz w:val="18"/>
-          <w:szCs w:val="18"/>
-        </w:rPr>
-        <w:t>……………</w:t>
-      </w:r>
-      <w:r>
-        <w:rPr>
-          <w:color w:val="FF0000"/>
-          <w:sz w:val="18"/>
-          <w:szCs w:val="18"/>
-        </w:rPr>
-        <w:t>{lieu_signature}</w:t>
-      </w:r>
-      <w:r>
-        <w:rPr>
-          <w:color w:val="FF0000"/>
-          <w:sz w:val="18"/>
-          <w:szCs w:val="18"/>
-        </w:rPr>
-        <w:t>…</w:t>
-      </w:r>
-      <w:proofErr w:type="gramEnd"/>
-      <w:r>
-        <w:rPr>
-          <w:color w:val="FF0000"/>
-          <w:sz w:val="18"/>
-          <w:szCs w:val="18"/>
-        </w:rPr>
-        <w:t>…………………………</w:t>
-      </w:r>
-    </w:p>
-    <w:p>
-      <w:pPr>
-        <w:spacing w:line="195" w:lineRule="exact"/>
-        <w:ind w:left="218"/>
-        <w:rPr>
-          <w:sz w:val="18"/>
-          <w:szCs w:val="18"/>
-        </w:rPr>
-      </w:pPr>
-    </w:p>
-    <w:p>
-      <w:pPr>
-        <w:spacing w:line="195" w:lineRule="exact"/>
-        <w:ind w:left="218"/>
-        <w:rPr>
-          <w:sz w:val="18"/>
-          <w:szCs w:val="18"/>
-        </w:rPr>
-      </w:pPr>
-      <w:r>
-        <w:rPr>
-          <w:sz w:val="18"/>
-          <w:szCs w:val="18"/>
-        </w:rPr>
-        <w:t>Le</w:t>
-      </w:r>
-      <w:r>
-        <w:rPr>
-          <w:color w:val="FF0000"/>
-          <w:sz w:val="18"/>
-          <w:szCs w:val="18"/>
-        </w:rPr>
-        <w:t>……………</w:t>
-      </w:r>
-      <w:r>
-        <w:rPr>
-          <w:color w:val="FF0000"/>
-          <w:sz w:val="18"/>
-          <w:szCs w:val="18"/>
-        </w:rPr>
-        <w:t>{date_signature}</w:t>
-      </w:r>
-      <w:r>
-        <w:rPr>
-          <w:color w:val="FF0000"/>
-          <w:sz w:val="18"/>
-          <w:szCs w:val="18"/>
-        </w:rPr>
-        <w:t>…</w:t>
-      </w:r>
-      <w:proofErr w:type="gramEnd"/>
-      <w:r>
-        <w:rPr>
-          <w:color w:val="FF0000"/>
-          <w:sz w:val="18"/>
-          <w:szCs w:val="18"/>
-        </w:rPr>
-        <w:t>…………………………..</w:t>
-      </w:r>
-    </w:p>
-    <w:p>
-      <w:pPr>
-        <w:pStyle w:val="Corpsdetexte"/>
-      </w:pPr>
-    </w:p>
-    <w:p>
-      <w:pPr>
-        <w:ind w:left="221"/>
-        <w:rPr>
-          <w:b/>
-          <w:sz w:val="18"/>
-          <w:szCs w:val="18"/>
-        </w:rPr>
-      </w:pPr>
-      <w:r>
-        <w:rPr>
-          <w:b/>
-          <w:sz w:val="18"/>
-          <w:szCs w:val="18"/>
-        </w:rPr>
-        <w:t>Signature(s)</w:t>
-      </w:r>
-      <w:r>
-        <w:rPr>
-          <w:b/>
-          <w:spacing w:val="-1"/>
-          <w:sz w:val="18"/>
-          <w:szCs w:val="18"/>
-        </w:rPr>
-        <w:t xml:space="preserve"> </w:t>
-      </w:r>
-      <w:r>
-        <w:rPr>
-          <w:b/>
-          <w:sz w:val="18"/>
-          <w:szCs w:val="18"/>
-        </w:rPr>
-        <w:t>:</w:t>
-      </w:r>
-    </w:p>
-    <w:p>
-      <w:pPr>
-        <w:rPr>
-          <w:b/>
-          <w:sz w:val="18"/>
-          <w:szCs w:val="18"/>
-        </w:rPr>
-      </w:pPr>
-    </w:p>
-    <w:p>
-      <w:pPr>
-        <w:spacing w:after="160" w:line="259" w:lineRule="auto"/>
-        <w:rPr>
-          <w:b/>
-          <w:sz w:val="24"/>
-        </w:rPr>
-      </w:pPr>
-      <w:r>
-        <w:rPr>
-          <w:b/>
-          <w:sz w:val="24"/>
-        </w:rPr>
-        <w:br w:type="page"/>
-      </w:r>
-    </w:p>
-    <w:p>
-      <w:pPr>
-        <w:spacing w:before="39" w:line="293" w:lineRule="exact"/>
-        <w:ind w:left="998"/>
-        <w:jc w:val="center"/>
-        <w:rPr>
-          <w:b/>
-          <w:sz w:val="24"/>
-        </w:rPr>
-      </w:pPr>
-      <w:r>
-        <w:rPr>
-          <w:b/>
-          <w:sz w:val="24"/>
-        </w:rPr>
-        <w:lastRenderedPageBreak/>
-        <w:t>ANNEXE</w:t>
-      </w:r>
-      <w:r>
-        <w:rPr>
-          <w:b/>
-          <w:spacing w:val="-2"/>
-          <w:sz w:val="24"/>
-        </w:rPr>
-        <w:t xml:space="preserve"> </w:t>
-      </w:r>
-      <w:r>
-        <w:rPr>
-          <w:b/>
-          <w:sz w:val="24"/>
-        </w:rPr>
-        <w:t>5</w:t>
-      </w:r>
-    </w:p>
-    <w:p>
-      <w:pPr>
-        <w:spacing w:before="39" w:line="293" w:lineRule="exact"/>
-        <w:ind w:left="998"/>
-        <w:jc w:val="center"/>
-        <w:rPr>
-          <w:b/>
-          <w:sz w:val="24"/>
-        </w:rPr>
-      </w:pPr>
-      <w:r>
-        <w:rPr>
-          <w:b/>
-          <w:bCs/>
-          <w:sz w:val="18"/>
-          <w:szCs w:val="18"/>
-        </w:rPr>
-        <w:t>MANDAT</w:t>
-      </w:r>
-      <w:r>
-        <w:rPr>
-          <w:b/>
-          <w:bCs/>
-          <w:spacing w:val="-2"/>
-          <w:sz w:val="18"/>
-          <w:szCs w:val="18"/>
-        </w:rPr>
-        <w:t xml:space="preserve"> </w:t>
-      </w:r>
-      <w:r>
-        <w:rPr>
-          <w:b/>
-          <w:bCs/>
-          <w:sz w:val="18"/>
-          <w:szCs w:val="18"/>
-        </w:rPr>
-        <w:t>DE</w:t>
-      </w:r>
-      <w:r>
-        <w:rPr>
-          <w:b/>
-          <w:bCs/>
-          <w:spacing w:val="-2"/>
-          <w:sz w:val="18"/>
-          <w:szCs w:val="18"/>
-        </w:rPr>
-        <w:t xml:space="preserve"> </w:t>
-      </w:r>
-      <w:r>
-        <w:rPr>
-          <w:b/>
-          <w:bCs/>
-          <w:sz w:val="18"/>
-          <w:szCs w:val="18"/>
-        </w:rPr>
-        <w:t>DIVISER</w:t>
-      </w:r>
-    </w:p>
-    <w:p>
-      <w:pPr>
-        <w:rPr>
-          <w:b/>
-          <w:sz w:val="20"/>
-          <w:szCs w:val="18"/>
-        </w:rPr>
-      </w:pPr>
-    </w:p>
-    <w:p>
-      <w:pPr>
-        <w:spacing w:before="5"/>
-        <w:rPr>
-          <w:b/>
-          <w:sz w:val="15"/>
-          <w:szCs w:val="18"/>
-        </w:rPr>
-      </w:pPr>
-    </w:p>
-    <w:p>
-      <w:pPr>
-        <w:spacing w:before="68"/>
-        <w:ind w:left="218"/>
-        <w:rPr>
-          <w:sz w:val="16"/>
-        </w:rPr>
-      </w:pPr>
-      <w:r>
-        <w:rPr>
-          <w:b/>
-          <w:color w:val="FF0000"/>
-          <w:sz w:val="16"/>
-        </w:rPr>
-        <w:t>{proprietaire_civilite}</w:t>
-      </w:r>
-      <w:r>
-        <w:rPr>
-          <w:b/>
-          <w:color w:val="FF0000"/>
-          <w:spacing w:val="-3"/>
-          <w:sz w:val="16"/>
-        </w:rPr>
-        <w:t xml:space="preserve"> </w:t>
-      </w:r>
-      <w:r>
-        <w:rPr>
-          <w:b/>
-          <w:color w:val="FF0000"/>
-          <w:sz w:val="16"/>
-        </w:rPr>
-        <w:t>{proprietaire_identite}</w:t>
-      </w:r>
-      <w:r>
-        <w:rPr>
-          <w:color w:val="FF0000"/>
-          <w:sz w:val="16"/>
-        </w:rPr>
-        <w:t>,</w:t>
-      </w:r>
-      <w:r>
-        <w:rPr>
-          <w:color w:val="FF0000"/>
-          <w:spacing w:val="-2"/>
-          <w:sz w:val="16"/>
-        </w:rPr>
-        <w:t xml:space="preserve"> </w:t>
-      </w:r>
-      <w:r>
-        <w:rPr>
-          <w:color w:val="000000"/>
-          <w:sz w:val="16"/>
-        </w:rPr>
-        <w:t>né(e)</w:t>
-      </w:r>
-      <w:r>
-        <w:rPr>
-          <w:color w:val="000000"/>
-          <w:spacing w:val="-3"/>
-          <w:sz w:val="16"/>
-        </w:rPr>
-        <w:t xml:space="preserve"> </w:t>
-      </w:r>
-      <w:r>
-        <w:rPr>
-          <w:color w:val="000000"/>
-          <w:sz w:val="16"/>
-        </w:rPr>
-        <w:t>le</w:t>
-      </w:r>
-      <w:r>
-        <w:rPr>
-          <w:color w:val="000000"/>
-          <w:spacing w:val="-4"/>
-          <w:sz w:val="16"/>
-        </w:rPr>
-        <w:t xml:space="preserve"> </w:t>
-      </w:r>
-      <w:r>
-        <w:rPr>
-          <w:color w:val="FF0000"/>
-          <w:sz w:val="16"/>
-        </w:rPr>
-        <w:t>{proprietaire_ne_le}</w:t>
-      </w:r>
-      <w:r>
-        <w:rPr>
-          <w:color w:val="FF0000"/>
-          <w:spacing w:val="-2"/>
-          <w:sz w:val="16"/>
-        </w:rPr>
-        <w:t xml:space="preserve"> </w:t>
-      </w:r>
-      <w:r>
-        <w:rPr>
-          <w:color w:val="000000"/>
-          <w:sz w:val="16"/>
-        </w:rPr>
-        <w:t xml:space="preserve">à </w:t>
-      </w:r>
-      <w:r>
-        <w:rPr>
-          <w:color w:val="FF0000"/>
-          <w:sz w:val="16"/>
-        </w:rPr>
-        <w:t>{proprietaire_ne_a}</w:t>
-      </w:r>
-      <w:r>
-        <w:rPr>
-          <w:color w:val="000000"/>
-          <w:sz w:val="16"/>
-        </w:rPr>
-        <w:t>,</w:t>
-      </w:r>
-      <w:r>
-        <w:rPr>
-          <w:color w:val="000000"/>
-          <w:spacing w:val="-2"/>
-          <w:sz w:val="16"/>
-        </w:rPr>
-        <w:t xml:space="preserve"> </w:t>
-      </w:r>
-      <w:r>
-        <w:rPr>
-          <w:color w:val="000000"/>
-          <w:sz w:val="16"/>
-        </w:rPr>
-        <w:t>de</w:t>
-      </w:r>
-      <w:r>
-        <w:rPr>
-          <w:color w:val="000000"/>
-          <w:spacing w:val="-3"/>
-          <w:sz w:val="16"/>
-        </w:rPr>
-        <w:t xml:space="preserve"> </w:t>
-      </w:r>
-      <w:r>
-        <w:rPr>
-          <w:color w:val="000000"/>
-          <w:sz w:val="16"/>
-        </w:rPr>
-        <w:t>nationalité</w:t>
-      </w:r>
-      <w:r>
-        <w:rPr>
-          <w:color w:val="000000"/>
-          <w:spacing w:val="-1"/>
-          <w:sz w:val="16"/>
-        </w:rPr>
-        <w:t xml:space="preserve"> </w:t>
-      </w:r>
-      <w:r>
-        <w:rPr>
-          <w:color w:val="FF0000"/>
-          <w:sz w:val="16"/>
-        </w:rPr>
-        <w:t>{proprietaire_nationalite}</w:t>
-      </w:r>
-      <w:r>
-        <w:rPr>
-          <w:color w:val="000000"/>
-          <w:sz w:val="16"/>
-        </w:rPr>
-        <w:t>,</w:t>
-      </w:r>
-      <w:r>
-        <w:rPr>
-          <w:color w:val="000000"/>
-          <w:spacing w:val="-2"/>
-          <w:sz w:val="16"/>
-        </w:rPr>
-        <w:t xml:space="preserve"> </w:t>
-      </w:r>
-      <w:r>
-        <w:rPr>
-          <w:color w:val="000000"/>
-          <w:sz w:val="16"/>
-        </w:rPr>
-        <w:t>demeurant</w:t>
-      </w:r>
-      <w:r>
-        <w:rPr>
-          <w:color w:val="000000"/>
-          <w:spacing w:val="-3"/>
-          <w:sz w:val="16"/>
-        </w:rPr>
-        <w:t xml:space="preserve"> </w:t>
-      </w:r>
-      <w:r>
-        <w:rPr>
-          <w:color w:val="FF0000"/>
-          <w:sz w:val="16"/>
-        </w:rPr>
-        <w:t>{proprietaire_adresse}</w:t>
-      </w:r>
-      <w:r>
-        <w:rPr>
-          <w:color w:val="FF0000"/>
-          <w:sz w:val="16"/>
-        </w:rPr>
-        <w:t>,</w:t>
-      </w:r>
-      <w:r>
-        <w:rPr>
-          <w:color w:val="FF0000"/>
-          <w:spacing w:val="-2"/>
-          <w:sz w:val="16"/>
-        </w:rPr>
-        <w:t xml:space="preserve"> </w:t>
-      </w:r>
-      <w:r>
-        <w:rPr>
-          <w:color w:val="FF0000"/>
-          <w:sz w:val="16"/>
-        </w:rPr>
-        <w:t>{proprietaire_marital}</w:t>
-      </w:r>
-    </w:p>
-    <w:p>
-      <w:pPr>
-        <w:spacing w:before="5"/>
-        <w:rPr>
-          <w:sz w:val="10"/>
-          <w:szCs w:val="18"/>
-        </w:rPr>
-      </w:pPr>
-    </w:p>
-    <w:p>
-      <w:pPr>
-        <w:spacing w:before="69"/>
-        <w:ind w:left="218"/>
-        <w:rPr>
-          <w:sz w:val="16"/>
-        </w:rPr>
-      </w:pPr>
-      <w:proofErr w:type="gramStart"/>
-      <w:r>
-        <w:rPr>
-          <w:color w:val="000000"/>
-          <w:sz w:val="16"/>
-          <w:shd w:val="clear" w:color="auto" w:fill="D3D3D3"/>
-        </w:rPr>
-        <w:t>OU</w:t>
-      </w:r>
-      <w:proofErr w:type="gramEnd"/>
-    </w:p>
-    <w:p>
-      <w:pPr>
-        <w:spacing w:before="3"/>
-        <w:rPr>
-          <w:sz w:val="10"/>
-          <w:szCs w:val="18"/>
-        </w:rPr>
-      </w:pPr>
-    </w:p>
-    <w:p>
-      <w:pPr>
-        <w:spacing w:before="68"/>
-        <w:ind w:left="218"/>
-        <w:rPr>
-          <w:sz w:val="16"/>
-        </w:rPr>
-      </w:pPr>
-      <w:r>
-        <w:rPr>
-          <w:b/>
-          <w:color w:val="000000"/>
-          <w:sz w:val="16"/>
-          <w:shd w:val="clear" w:color="auto" w:fill="D3D3D3"/>
-        </w:rPr>
-        <w:t>++</w:t>
-      </w:r>
-      <w:r>
-        <w:rPr>
-          <w:color w:val="000000"/>
-          <w:sz w:val="16"/>
-        </w:rPr>
-        <w:t>,</w:t>
-      </w:r>
-      <w:r>
-        <w:rPr>
-          <w:color w:val="000000"/>
-          <w:spacing w:val="4"/>
-          <w:sz w:val="16"/>
-        </w:rPr>
-        <w:t xml:space="preserve"> </w:t>
-      </w:r>
-      <w:r>
-        <w:rPr>
-          <w:color w:val="000000"/>
-          <w:sz w:val="16"/>
-        </w:rPr>
-        <w:t>société</w:t>
-      </w:r>
-      <w:r>
-        <w:rPr>
-          <w:color w:val="000000"/>
-          <w:spacing w:val="3"/>
-          <w:sz w:val="16"/>
-        </w:rPr>
-        <w:t xml:space="preserve"> </w:t>
-      </w:r>
-      <w:r>
-        <w:rPr>
-          <w:color w:val="000000"/>
-          <w:sz w:val="16"/>
-          <w:shd w:val="clear" w:color="auto" w:fill="D3D3D3"/>
-        </w:rPr>
-        <w:t>++</w:t>
-      </w:r>
-      <w:r>
-        <w:rPr>
-          <w:color w:val="000000"/>
-          <w:spacing w:val="3"/>
-          <w:sz w:val="16"/>
-        </w:rPr>
-        <w:t xml:space="preserve"> </w:t>
-      </w:r>
-      <w:r>
-        <w:rPr>
-          <w:color w:val="000000"/>
-          <w:sz w:val="16"/>
-        </w:rPr>
-        <w:t>au</w:t>
-      </w:r>
-      <w:r>
-        <w:rPr>
-          <w:color w:val="000000"/>
-          <w:spacing w:val="6"/>
-          <w:sz w:val="16"/>
-        </w:rPr>
-        <w:t xml:space="preserve"> </w:t>
-      </w:r>
-      <w:r>
-        <w:rPr>
-          <w:color w:val="000000"/>
-          <w:sz w:val="16"/>
-        </w:rPr>
-        <w:t>capital</w:t>
-      </w:r>
-      <w:r>
-        <w:rPr>
-          <w:color w:val="000000"/>
-          <w:spacing w:val="6"/>
-          <w:sz w:val="16"/>
-        </w:rPr>
-        <w:t xml:space="preserve"> </w:t>
-      </w:r>
-      <w:r>
-        <w:rPr>
-          <w:color w:val="000000"/>
-          <w:sz w:val="16"/>
-        </w:rPr>
-        <w:t>de</w:t>
-      </w:r>
-      <w:r>
-        <w:rPr>
-          <w:color w:val="000000"/>
-          <w:spacing w:val="4"/>
-          <w:sz w:val="16"/>
-        </w:rPr>
-        <w:t xml:space="preserve"> </w:t>
-      </w:r>
-      <w:r>
-        <w:rPr>
-          <w:color w:val="000000"/>
-          <w:sz w:val="16"/>
-          <w:shd w:val="clear" w:color="auto" w:fill="D3D3D3"/>
-        </w:rPr>
-        <w:t>++</w:t>
-      </w:r>
-      <w:r>
-        <w:rPr>
-          <w:color w:val="000000"/>
-          <w:spacing w:val="4"/>
-          <w:sz w:val="16"/>
-        </w:rPr>
-        <w:t xml:space="preserve"> </w:t>
-      </w:r>
-      <w:r>
-        <w:rPr>
-          <w:color w:val="000000"/>
-          <w:sz w:val="16"/>
-        </w:rPr>
-        <w:t>euros</w:t>
-      </w:r>
-      <w:r>
-        <w:rPr>
-          <w:color w:val="000000"/>
-          <w:spacing w:val="6"/>
-          <w:sz w:val="16"/>
-        </w:rPr>
-        <w:t xml:space="preserve"> </w:t>
-      </w:r>
-      <w:r>
-        <w:rPr>
-          <w:color w:val="000000"/>
-          <w:sz w:val="16"/>
-        </w:rPr>
-        <w:t>(</w:t>
-      </w:r>
-      <w:r>
-        <w:rPr>
-          <w:color w:val="000000"/>
-          <w:sz w:val="16"/>
-          <w:shd w:val="clear" w:color="auto" w:fill="D3D3D3"/>
-        </w:rPr>
-        <w:t>++</w:t>
-      </w:r>
-      <w:r>
-        <w:rPr>
-          <w:color w:val="000000"/>
-          <w:spacing w:val="1"/>
-          <w:sz w:val="16"/>
-        </w:rPr>
-        <w:t xml:space="preserve"> </w:t>
-      </w:r>
-      <w:r>
-        <w:rPr>
-          <w:color w:val="000000"/>
-          <w:sz w:val="16"/>
-        </w:rPr>
-        <w:t>€),</w:t>
-      </w:r>
-      <w:r>
-        <w:rPr>
-          <w:color w:val="000000"/>
-          <w:spacing w:val="4"/>
-          <w:sz w:val="16"/>
-        </w:rPr>
-        <w:t xml:space="preserve"> </w:t>
-      </w:r>
-      <w:r>
-        <w:rPr>
-          <w:color w:val="000000"/>
-          <w:sz w:val="16"/>
-        </w:rPr>
-        <w:t>immatriculée</w:t>
-      </w:r>
-      <w:r>
-        <w:rPr>
-          <w:color w:val="000000"/>
-          <w:spacing w:val="2"/>
-          <w:sz w:val="16"/>
-        </w:rPr>
-        <w:t xml:space="preserve"> </w:t>
-      </w:r>
-      <w:r>
-        <w:rPr>
-          <w:color w:val="000000"/>
-          <w:sz w:val="16"/>
-        </w:rPr>
-        <w:t>au</w:t>
-      </w:r>
-      <w:r>
-        <w:rPr>
-          <w:color w:val="000000"/>
-          <w:spacing w:val="3"/>
-          <w:sz w:val="16"/>
-        </w:rPr>
-        <w:t xml:space="preserve"> </w:t>
-      </w:r>
-      <w:r>
-        <w:rPr>
-          <w:color w:val="000000"/>
-          <w:sz w:val="16"/>
-        </w:rPr>
-        <w:t>RCS</w:t>
-      </w:r>
-      <w:r>
-        <w:rPr>
-          <w:color w:val="000000"/>
-          <w:spacing w:val="3"/>
-          <w:sz w:val="16"/>
-        </w:rPr>
-        <w:t xml:space="preserve"> </w:t>
-      </w:r>
-      <w:r>
-        <w:rPr>
-          <w:color w:val="000000"/>
-          <w:sz w:val="16"/>
-        </w:rPr>
-        <w:t>de</w:t>
-      </w:r>
-      <w:r>
-        <w:rPr>
-          <w:color w:val="000000"/>
-          <w:spacing w:val="3"/>
-          <w:sz w:val="16"/>
-        </w:rPr>
-        <w:t xml:space="preserve"> </w:t>
-      </w:r>
-      <w:r>
-        <w:rPr>
-          <w:color w:val="000000"/>
-          <w:sz w:val="16"/>
-          <w:shd w:val="clear" w:color="auto" w:fill="D3D3D3"/>
-        </w:rPr>
-        <w:t>++</w:t>
-      </w:r>
-      <w:r>
-        <w:rPr>
-          <w:color w:val="000000"/>
-          <w:spacing w:val="4"/>
-          <w:sz w:val="16"/>
-        </w:rPr>
-        <w:t xml:space="preserve"> </w:t>
-      </w:r>
-      <w:r>
-        <w:rPr>
-          <w:color w:val="000000"/>
-          <w:sz w:val="16"/>
-        </w:rPr>
-        <w:t>sous</w:t>
-      </w:r>
-      <w:r>
-        <w:rPr>
-          <w:color w:val="000000"/>
-          <w:spacing w:val="5"/>
-          <w:sz w:val="16"/>
-        </w:rPr>
-        <w:t xml:space="preserve"> </w:t>
-      </w:r>
-      <w:r>
-        <w:rPr>
-          <w:color w:val="000000"/>
-          <w:sz w:val="16"/>
-        </w:rPr>
-        <w:t>le</w:t>
-      </w:r>
-      <w:r>
-        <w:rPr>
-          <w:color w:val="000000"/>
-          <w:spacing w:val="3"/>
-          <w:sz w:val="16"/>
-        </w:rPr>
-        <w:t xml:space="preserve"> </w:t>
-      </w:r>
-      <w:r>
-        <w:rPr>
-          <w:color w:val="000000"/>
-          <w:sz w:val="16"/>
-        </w:rPr>
-        <w:t>numéro</w:t>
-      </w:r>
-      <w:r>
-        <w:rPr>
-          <w:color w:val="000000"/>
-          <w:spacing w:val="3"/>
-          <w:sz w:val="16"/>
-        </w:rPr>
-        <w:t xml:space="preserve"> </w:t>
-      </w:r>
-      <w:r>
-        <w:rPr>
-          <w:color w:val="000000"/>
-          <w:sz w:val="16"/>
-          <w:shd w:val="clear" w:color="auto" w:fill="D3D3D3"/>
-        </w:rPr>
-        <w:t>++</w:t>
-      </w:r>
-      <w:r>
-        <w:rPr>
-          <w:color w:val="000000"/>
-          <w:sz w:val="16"/>
-        </w:rPr>
-        <w:t>,</w:t>
-      </w:r>
-      <w:r>
-        <w:rPr>
-          <w:color w:val="000000"/>
-          <w:spacing w:val="4"/>
-          <w:sz w:val="16"/>
-        </w:rPr>
-        <w:t xml:space="preserve"> </w:t>
-      </w:r>
-      <w:r>
-        <w:rPr>
-          <w:color w:val="000000"/>
-          <w:sz w:val="16"/>
-        </w:rPr>
-        <w:t>dont</w:t>
-      </w:r>
-      <w:r>
-        <w:rPr>
-          <w:color w:val="000000"/>
-          <w:spacing w:val="2"/>
-          <w:sz w:val="16"/>
-        </w:rPr>
-        <w:t xml:space="preserve"> </w:t>
-      </w:r>
-      <w:r>
-        <w:rPr>
-          <w:color w:val="000000"/>
-          <w:sz w:val="16"/>
-        </w:rPr>
-        <w:t>le</w:t>
-      </w:r>
-      <w:r>
-        <w:rPr>
-          <w:color w:val="000000"/>
-          <w:spacing w:val="4"/>
-          <w:sz w:val="16"/>
-        </w:rPr>
-        <w:t xml:space="preserve"> </w:t>
-      </w:r>
-      <w:r>
-        <w:rPr>
-          <w:color w:val="000000"/>
-          <w:sz w:val="16"/>
-        </w:rPr>
-        <w:t>siège</w:t>
-      </w:r>
-      <w:r>
-        <w:rPr>
-          <w:color w:val="000000"/>
-          <w:spacing w:val="1"/>
-          <w:sz w:val="16"/>
-        </w:rPr>
-        <w:t xml:space="preserve"> </w:t>
-      </w:r>
-      <w:r>
-        <w:rPr>
-          <w:color w:val="000000"/>
-          <w:sz w:val="16"/>
-        </w:rPr>
-        <w:t>social</w:t>
-      </w:r>
-      <w:r>
-        <w:rPr>
-          <w:color w:val="000000"/>
-          <w:spacing w:val="7"/>
-          <w:sz w:val="16"/>
-        </w:rPr>
-        <w:t xml:space="preserve"> </w:t>
-      </w:r>
-      <w:r>
-        <w:rPr>
-          <w:color w:val="000000"/>
-          <w:sz w:val="16"/>
-        </w:rPr>
-        <w:t>est</w:t>
-      </w:r>
-      <w:r>
-        <w:rPr>
-          <w:color w:val="000000"/>
-          <w:spacing w:val="1"/>
-          <w:sz w:val="16"/>
-        </w:rPr>
-        <w:t xml:space="preserve"> </w:t>
-      </w:r>
-      <w:r>
-        <w:rPr>
-          <w:color w:val="000000"/>
-          <w:sz w:val="16"/>
-        </w:rPr>
-        <w:t>situé</w:t>
-      </w:r>
-      <w:r>
-        <w:rPr>
-          <w:color w:val="000000"/>
-          <w:spacing w:val="1"/>
-          <w:sz w:val="16"/>
-        </w:rPr>
-        <w:t xml:space="preserve"> </w:t>
-      </w:r>
-      <w:r>
-        <w:rPr>
-          <w:color w:val="000000"/>
-          <w:sz w:val="16"/>
-        </w:rPr>
-        <w:t>au</w:t>
-      </w:r>
-      <w:r>
-        <w:rPr>
-          <w:color w:val="000000"/>
-          <w:spacing w:val="4"/>
-          <w:sz w:val="16"/>
-        </w:rPr>
-        <w:t xml:space="preserve"> </w:t>
-      </w:r>
-      <w:r>
-        <w:rPr>
-          <w:color w:val="000000"/>
-          <w:sz w:val="16"/>
-          <w:shd w:val="clear" w:color="auto" w:fill="D3D3D3"/>
-        </w:rPr>
-        <w:t>++</w:t>
-      </w:r>
-      <w:r>
-        <w:rPr>
-          <w:color w:val="000000"/>
-          <w:sz w:val="16"/>
-        </w:rPr>
-        <w:t>,</w:t>
-      </w:r>
-      <w:r>
-        <w:rPr>
-          <w:color w:val="000000"/>
-          <w:spacing w:val="4"/>
-          <w:sz w:val="16"/>
-        </w:rPr>
-        <w:t xml:space="preserve"> </w:t>
-      </w:r>
-      <w:r>
-        <w:rPr>
-          <w:color w:val="000000"/>
-          <w:sz w:val="16"/>
-        </w:rPr>
-        <w:t>représentée</w:t>
-      </w:r>
-      <w:r>
-        <w:rPr>
-          <w:color w:val="000000"/>
-          <w:spacing w:val="3"/>
-          <w:sz w:val="16"/>
-        </w:rPr>
-        <w:t xml:space="preserve"> </w:t>
-      </w:r>
-      <w:r>
-        <w:rPr>
-          <w:color w:val="000000"/>
-          <w:sz w:val="16"/>
-        </w:rPr>
-        <w:t>par</w:t>
-      </w:r>
-    </w:p>
-    <w:p>
-      <w:pPr>
-        <w:spacing w:before="2" w:line="477" w:lineRule="auto"/>
-        <w:ind w:left="218"/>
-        <w:rPr>
-          <w:sz w:val="16"/>
-        </w:rPr>
-      </w:pPr>
-      <w:r>
-        <w:rPr>
-          <w:color w:val="000000"/>
-          <w:sz w:val="16"/>
-          <w:shd w:val="clear" w:color="auto" w:fill="D3D3D3"/>
-        </w:rPr>
-        <w:t>++</w:t>
-      </w:r>
-      <w:r>
-        <w:rPr>
-          <w:color w:val="000000"/>
-          <w:sz w:val="16"/>
-        </w:rPr>
-        <w:t xml:space="preserve">, en qualité de </w:t>
-      </w:r>
-      <w:r>
-        <w:rPr>
-          <w:color w:val="000000"/>
-          <w:sz w:val="16"/>
-          <w:shd w:val="clear" w:color="auto" w:fill="D3D3D3"/>
-        </w:rPr>
-        <w:t>++</w:t>
-      </w:r>
-      <w:r>
-        <w:rPr>
-          <w:color w:val="000000"/>
-          <w:sz w:val="16"/>
-        </w:rPr>
-        <w:t xml:space="preserve">, né le </w:t>
-      </w:r>
-      <w:r>
-        <w:rPr>
-          <w:color w:val="000000"/>
-          <w:sz w:val="16"/>
-          <w:shd w:val="clear" w:color="auto" w:fill="D3D3D3"/>
-        </w:rPr>
-        <w:t>++</w:t>
-      </w:r>
-      <w:r>
-        <w:rPr>
-          <w:color w:val="000000"/>
-          <w:sz w:val="16"/>
-        </w:rPr>
-        <w:t xml:space="preserve">, de nationalité </w:t>
-      </w:r>
-      <w:r>
-        <w:rPr>
-          <w:color w:val="000000"/>
-          <w:sz w:val="16"/>
-          <w:shd w:val="clear" w:color="auto" w:fill="D3D3D3"/>
-        </w:rPr>
-        <w:t>++</w:t>
-      </w:r>
-      <w:r>
-        <w:rPr>
-          <w:color w:val="000000"/>
-          <w:sz w:val="16"/>
-        </w:rPr>
-        <w:t xml:space="preserve">, déclarant avoir tous pouvoirs à l’effet des présentes en vertu de </w:t>
-      </w:r>
-      <w:r>
-        <w:rPr>
-          <w:color w:val="000000"/>
-          <w:sz w:val="16"/>
-          <w:shd w:val="clear" w:color="auto" w:fill="D3D3D3"/>
-        </w:rPr>
-        <w:t>++</w:t>
-      </w:r>
-      <w:r>
-        <w:rPr>
-          <w:color w:val="000000"/>
-          <w:spacing w:val="-34"/>
-          <w:sz w:val="16"/>
-        </w:rPr>
-        <w:t xml:space="preserve"> </w:t>
-      </w:r>
-      <w:r>
-        <w:rPr>
-          <w:color w:val="000000"/>
-          <w:sz w:val="16"/>
-        </w:rPr>
-        <w:t>Propriétaire</w:t>
-      </w:r>
-      <w:r>
-        <w:rPr>
-          <w:color w:val="000000"/>
-          <w:spacing w:val="-2"/>
-          <w:sz w:val="16"/>
-        </w:rPr>
-        <w:t xml:space="preserve"> </w:t>
-      </w:r>
-      <w:r>
-        <w:rPr>
-          <w:color w:val="000000"/>
-          <w:sz w:val="16"/>
-        </w:rPr>
-        <w:t>des</w:t>
-      </w:r>
-      <w:r>
-        <w:rPr>
-          <w:color w:val="000000"/>
-          <w:spacing w:val="-1"/>
-          <w:sz w:val="16"/>
-        </w:rPr>
-        <w:t xml:space="preserve"> </w:t>
-      </w:r>
-      <w:r>
-        <w:rPr>
-          <w:color w:val="000000"/>
-          <w:sz w:val="16"/>
-        </w:rPr>
-        <w:t>parcelles</w:t>
-      </w:r>
-      <w:r>
-        <w:rPr>
-          <w:color w:val="000000"/>
-          <w:spacing w:val="1"/>
-          <w:sz w:val="16"/>
-        </w:rPr>
-        <w:t xml:space="preserve"> </w:t>
-      </w:r>
-      <w:r>
-        <w:rPr>
-          <w:color w:val="000000"/>
-          <w:sz w:val="16"/>
-        </w:rPr>
-        <w:t>suivantes :</w:t>
-      </w:r>
-    </w:p>
-    <w:p>
-      <w:pPr>
-        <w:pStyle w:val="Corpsdetexte"/>
-      </w:pPr>
-    </w:p>
-    <w:tbl>
-      <w:tblPr>
-        <w:tblStyle w:val="TableNormal1"/>
-        <w:tblW w:w="0" w:type="auto"/>
-        <w:tblInd w:w="156" w:type="dxa"/>
-        <w:tblBorders>
-          <w:top w:val="single" w:sz="4" w:space="0" w:color="000000"/>
-          <w:left w:val="single" w:sz="4" w:space="0" w:color="000000"/>
-          <w:bottom w:val="single" w:sz="4" w:space="0" w:color="000000"/>
-          <w:right w:val="single" w:sz="4" w:space="0" w:color="000000"/>
-          <w:insideH w:val="single" w:sz="4" w:space="0" w:color="000000"/>
-          <w:insideV w:val="single" w:sz="4" w:space="0" w:color="000000"/>
-        </w:tblBorders>
-        <w:tblLayout w:type="fixed"/>
-        <w:tblLook w:val="01E0" w:firstRow="1" w:lastRow="1" w:firstColumn="1" w:lastColumn="1" w:noHBand="0" w:noVBand="0"/>
-      </w:tblPr>
-      <w:tblGrid>
-        <w:gridCol w:w="1841"/>
-        <w:gridCol w:w="1843"/>
+        <w:gridCol w:w="37"/>
+        <w:gridCol w:w="1806"/>
         <w:gridCol w:w="1841"/>
         <w:gridCol w:w="1843"/>
         <w:gridCol w:w="1878"/>
@@ -54393,11 +52153,12 @@
         <w:tc>
           <w:tcPr>
             <w:tcW w:w="3684" w:type="dxa"/>
-            <w:gridSpan w:val="2"/>
+            <w:gridSpan w:val="3"/>
           </w:tcPr>
           <w:p>
             <w:pPr>
-              <w:ind w:left="1427"/>
+              <w:spacing w:before="1"/>
+              <w:ind w:left="1427" w:right="1415"/>
               <w:jc w:val="center"/>
               <w:rPr>
                 <w:b/>
@@ -54454,6 +52215,7 @@
           </w:tcPr>
           <w:p>
             <w:pPr>
+              <w:spacing w:before="1"/>
               <w:jc w:val="center"/>
               <w:rPr>
                 <w:b/>
@@ -54494,6 +52256,7 @@
         <w:tc>
           <w:tcPr>
             <w:tcW w:w="1843" w:type="dxa"/>
+            <w:gridSpan w:val="2"/>
           </w:tcPr>
           <w:p>
             <w:pPr>
@@ -54571,6 +52334,2244 @@
           </w:p>
         </w:tc>
       </w:tr>
+      {parcelle_row}
+    </w:tbl>
+    <w:p>
+      <w:pPr>
+        <w:pStyle w:val="Corpsdetexte"/>
+      </w:pPr>
+    </w:p>
+    <w:p>
+      <w:pPr>
+        <w:ind w:left="218"/>
+        <w:rPr>
+          <w:sz w:val="18"/>
+          <w:szCs w:val="18"/>
+        </w:rPr>
+      </w:pPr>
+      <w:r>
+        <w:rPr>
+          <w:spacing w:val="-1"/>
+          <w:sz w:val="18"/>
+          <w:szCs w:val="18"/>
+        </w:rPr>
+        <w:t>Autorise(</w:t>
+      </w:r>
+      <w:proofErr w:type="spellStart"/>
+      <w:r>
+        <w:rPr>
+          <w:spacing w:val="-1"/>
+          <w:sz w:val="18"/>
+          <w:szCs w:val="18"/>
+        </w:rPr>
+        <w:t>ons</w:t>
+      </w:r>
+      <w:proofErr w:type="spellEnd"/>
+      <w:r>
+        <w:rPr>
+          <w:spacing w:val="-1"/>
+          <w:sz w:val="18"/>
+          <w:szCs w:val="18"/>
+        </w:rPr>
+        <w:t>)</w:t>
+      </w:r>
+      <w:r>
+        <w:rPr>
+          <w:spacing w:val="-8"/>
+          <w:sz w:val="18"/>
+          <w:szCs w:val="18"/>
+        </w:rPr>
+        <w:t xml:space="preserve"> </w:t>
+      </w:r>
+      <w:r>
+        <w:rPr>
+          <w:spacing w:val="-1"/>
+          <w:sz w:val="18"/>
+          <w:szCs w:val="18"/>
+        </w:rPr>
+        <w:t>la</w:t>
+      </w:r>
+      <w:r>
+        <w:rPr>
+          <w:spacing w:val="-6"/>
+          <w:sz w:val="18"/>
+          <w:szCs w:val="18"/>
+        </w:rPr>
+        <w:t xml:space="preserve"> </w:t>
+      </w:r>
+      <w:r>
+        <w:rPr>
+          <w:spacing w:val="-1"/>
+          <w:sz w:val="18"/>
+          <w:szCs w:val="18"/>
+        </w:rPr>
+        <w:t>Société</w:t>
+      </w:r>
+      <w:r>
+        <w:rPr>
+          <w:spacing w:val="-7"/>
+          <w:sz w:val="18"/>
+          <w:szCs w:val="18"/>
+        </w:rPr>
+        <w:t xml:space="preserve"> </w:t>
+      </w:r>
+      <w:r>
+        <w:rPr>
+          <w:color w:val="FF0000"/>
+          <w:spacing w:val="-1"/>
+          <w:sz w:val="18"/>
+          <w:szCs w:val="18"/>
+        </w:rPr>
+        <w:t>{WKN_raison_sociale}</w:t>
+      </w:r>
+      <w:r>
+        <w:rPr>
+          <w:sz w:val="18"/>
+          <w:szCs w:val="18"/>
+        </w:rPr>
+        <w:t>,</w:t>
+      </w:r>
+      <w:r>
+        <w:rPr>
+          <w:spacing w:val="-9"/>
+          <w:sz w:val="18"/>
+          <w:szCs w:val="18"/>
+        </w:rPr>
+        <w:t xml:space="preserve"> </w:t>
+      </w:r>
+      <w:r>
+        <w:rPr>
+          <w:color w:val="FF0000"/>
+          <w:sz w:val="18"/>
+          <w:szCs w:val="18"/>
+        </w:rPr>
+        <w:t>{WKN_forme_juridique}</w:t>
+      </w:r>
+      <w:r>
+        <w:rPr>
+          <w:sz w:val="18"/>
+          <w:szCs w:val="18"/>
+        </w:rPr>
+        <w:t>,</w:t>
+      </w:r>
+      <w:r>
+        <w:rPr>
+          <w:spacing w:val="-5"/>
+          <w:sz w:val="18"/>
+          <w:szCs w:val="18"/>
+        </w:rPr>
+        <w:t xml:space="preserve"> </w:t>
+      </w:r>
+      <w:r>
+        <w:rPr>
+          <w:spacing w:val="-5"/>
+          <w:sz w:val="18"/>
+          <w:szCs w:val="18"/>
+        </w:rPr>
+        <w:t xml:space="preserve">au capital social de </w:t>
+      </w:r>
+      <w:r>
+        <w:rPr>
+          <w:color w:val="FF0000"/>
+          <w:spacing w:val="-5"/>
+          <w:sz w:val="18"/>
+          <w:szCs w:val="18"/>
+        </w:rPr>
+        <w:t>{WKN_capital_social}</w:t>
+      </w:r>
+      <w:r>
+        <w:rPr>
+          <w:spacing w:val="-5"/>
+          <w:sz w:val="18"/>
+          <w:szCs w:val="18"/>
+        </w:rPr>
+        <w:t xml:space="preserve"> </w:t>
+      </w:r>
+      <w:r>
+        <w:rPr>
+          <w:sz w:val="18"/>
+          <w:szCs w:val="18"/>
+        </w:rPr>
+        <w:t>ayant</w:t>
+      </w:r>
+      <w:r>
+        <w:rPr>
+          <w:spacing w:val="-6"/>
+          <w:sz w:val="18"/>
+          <w:szCs w:val="18"/>
+        </w:rPr>
+        <w:t xml:space="preserve"> </w:t>
+      </w:r>
+      <w:r>
+        <w:rPr>
+          <w:sz w:val="18"/>
+          <w:szCs w:val="18"/>
+        </w:rPr>
+        <w:t>son</w:t>
+      </w:r>
+      <w:r>
+        <w:rPr>
+          <w:spacing w:val="-5"/>
+          <w:sz w:val="18"/>
+          <w:szCs w:val="18"/>
+        </w:rPr>
+        <w:t xml:space="preserve"> </w:t>
+      </w:r>
+      <w:r>
+        <w:rPr>
+          <w:sz w:val="18"/>
+          <w:szCs w:val="18"/>
+        </w:rPr>
+        <w:t>siège</w:t>
+      </w:r>
+      <w:r>
+        <w:rPr>
+          <w:spacing w:val="-6"/>
+          <w:sz w:val="18"/>
+          <w:szCs w:val="18"/>
+        </w:rPr>
+        <w:t xml:space="preserve"> </w:t>
+      </w:r>
+      <w:r>
+        <w:rPr>
+          <w:sz w:val="18"/>
+          <w:szCs w:val="18"/>
+        </w:rPr>
+        <w:t>social</w:t>
+      </w:r>
+      <w:r>
+        <w:rPr>
+          <w:spacing w:val="-6"/>
+          <w:sz w:val="18"/>
+          <w:szCs w:val="18"/>
+        </w:rPr>
+        <w:t xml:space="preserve"> </w:t>
+      </w:r>
+      <w:r>
+        <w:rPr>
+          <w:color w:val="FF0000"/>
+          <w:spacing w:val="-1"/>
+          <w:sz w:val="18"/>
+          <w:szCs w:val="18"/>
+        </w:rPr>
+        <w:t>{WKN_siege_social}</w:t>
+      </w:r>
+      <w:r>
+        <w:rPr>
+          <w:sz w:val="18"/>
+          <w:szCs w:val="18"/>
+        </w:rPr>
+        <w:t>;</w:t>
+      </w:r>
+      <w:r>
+        <w:rPr>
+          <w:spacing w:val="-5"/>
+          <w:sz w:val="18"/>
+          <w:szCs w:val="18"/>
+        </w:rPr>
+        <w:t xml:space="preserve"> </w:t>
+      </w:r>
+      <w:r>
+        <w:rPr>
+          <w:sz w:val="18"/>
+          <w:szCs w:val="18"/>
+        </w:rPr>
+        <w:t>enregistrée</w:t>
+      </w:r>
+      <w:r>
+        <w:rPr>
+          <w:spacing w:val="-6"/>
+          <w:sz w:val="18"/>
+          <w:szCs w:val="18"/>
+        </w:rPr>
+        <w:t xml:space="preserve"> </w:t>
+      </w:r>
+      <w:r>
+        <w:rPr>
+          <w:sz w:val="18"/>
+          <w:szCs w:val="18"/>
+        </w:rPr>
+        <w:t>au</w:t>
+      </w:r>
+      <w:r>
+        <w:rPr>
+          <w:spacing w:val="-6"/>
+          <w:sz w:val="18"/>
+          <w:szCs w:val="18"/>
+        </w:rPr>
+        <w:t xml:space="preserve"> </w:t>
+      </w:r>
+      <w:r>
+        <w:rPr>
+          <w:color w:val="FF0000"/>
+          <w:spacing w:val="-1"/>
+          <w:sz w:val="18"/>
+          <w:szCs w:val="18"/>
+        </w:rPr>
+        <w:t>{WKN_immatriculation}</w:t>
+      </w:r>
+      <w:r>
+        <w:rPr>
+          <w:sz w:val="18"/>
+          <w:szCs w:val="18"/>
+        </w:rPr>
+        <w:t>,</w:t>
+      </w:r>
+      <w:r>
+        <w:rPr>
+          <w:spacing w:val="1"/>
+          <w:sz w:val="18"/>
+          <w:szCs w:val="18"/>
+        </w:rPr>
+        <w:t xml:space="preserve"> </w:t>
+      </w:r>
+      <w:r>
+        <w:rPr>
+          <w:sz w:val="18"/>
+          <w:szCs w:val="18"/>
+        </w:rPr>
+        <w:t xml:space="preserve">sous le numéro </w:t>
+      </w:r>
+      <w:r>
+        <w:rPr>
+          <w:color w:val="FF0000"/>
+          <w:spacing w:val="-1"/>
+          <w:sz w:val="18"/>
+          <w:szCs w:val="18"/>
+        </w:rPr>
+        <w:t>{WKN_numero}</w:t>
+      </w:r>
+      <w:r>
+        <w:rPr>
+          <w:b/>
+          <w:sz w:val="18"/>
+          <w:szCs w:val="18"/>
+        </w:rPr>
+        <w:t xml:space="preserve">, </w:t>
+      </w:r>
+      <w:r>
+        <w:rPr>
+          <w:sz w:val="18"/>
+          <w:szCs w:val="18"/>
+        </w:rPr>
+        <w:t>ou tout tiers qui viendrait dans ses droits à accomplir toute formalité préalable à la réalisation d’un projet</w:t>
+      </w:r>
+      <w:r>
+        <w:rPr>
+          <w:spacing w:val="1"/>
+          <w:sz w:val="18"/>
+          <w:szCs w:val="18"/>
+        </w:rPr>
+        <w:t xml:space="preserve"> </w:t>
+      </w:r>
+      <w:r>
+        <w:rPr>
+          <w:sz w:val="18"/>
+          <w:szCs w:val="18"/>
+        </w:rPr>
+        <w:t>notamment</w:t>
+      </w:r>
+      <w:r>
+        <w:rPr>
+          <w:spacing w:val="-4"/>
+          <w:sz w:val="18"/>
+          <w:szCs w:val="18"/>
+        </w:rPr>
+        <w:t xml:space="preserve"> </w:t>
+      </w:r>
+      <w:r>
+        <w:rPr>
+          <w:sz w:val="18"/>
+          <w:szCs w:val="18"/>
+        </w:rPr>
+        <w:t>de</w:t>
+      </w:r>
+      <w:r>
+        <w:rPr>
+          <w:spacing w:val="-5"/>
+          <w:sz w:val="18"/>
+          <w:szCs w:val="18"/>
+        </w:rPr>
+        <w:t xml:space="preserve"> </w:t>
+      </w:r>
+      <w:r>
+        <w:rPr>
+          <w:sz w:val="18"/>
+          <w:szCs w:val="18"/>
+        </w:rPr>
+        <w:t>centrale</w:t>
+      </w:r>
+      <w:r>
+        <w:rPr>
+          <w:spacing w:val="-5"/>
+          <w:sz w:val="18"/>
+          <w:szCs w:val="18"/>
+        </w:rPr>
+        <w:t xml:space="preserve"> </w:t>
+      </w:r>
+      <w:r>
+        <w:rPr>
+          <w:sz w:val="18"/>
+          <w:szCs w:val="18"/>
+        </w:rPr>
+        <w:t>photovoltaïque</w:t>
+      </w:r>
+      <w:r>
+        <w:rPr>
+          <w:spacing w:val="-4"/>
+          <w:sz w:val="18"/>
+          <w:szCs w:val="18"/>
+        </w:rPr>
+        <w:t xml:space="preserve"> </w:t>
+      </w:r>
+      <w:r>
+        <w:rPr>
+          <w:sz w:val="18"/>
+          <w:szCs w:val="18"/>
+        </w:rPr>
+        <w:t>au</w:t>
+      </w:r>
+      <w:r>
+        <w:rPr>
+          <w:spacing w:val="-4"/>
+          <w:sz w:val="18"/>
+          <w:szCs w:val="18"/>
+        </w:rPr>
+        <w:t xml:space="preserve"> </w:t>
+      </w:r>
+      <w:r>
+        <w:rPr>
+          <w:sz w:val="18"/>
+          <w:szCs w:val="18"/>
+        </w:rPr>
+        <w:t>sol,</w:t>
+      </w:r>
+      <w:r>
+        <w:rPr>
+          <w:spacing w:val="-2"/>
+          <w:sz w:val="18"/>
+          <w:szCs w:val="18"/>
+        </w:rPr>
+        <w:t xml:space="preserve"> </w:t>
+      </w:r>
+      <w:r>
+        <w:rPr>
+          <w:sz w:val="18"/>
+          <w:szCs w:val="18"/>
+        </w:rPr>
+        <w:t>tel</w:t>
+      </w:r>
+      <w:r>
+        <w:rPr>
+          <w:spacing w:val="-5"/>
+          <w:sz w:val="18"/>
+          <w:szCs w:val="18"/>
+        </w:rPr>
+        <w:t xml:space="preserve"> </w:t>
+      </w:r>
+      <w:r>
+        <w:rPr>
+          <w:sz w:val="18"/>
+          <w:szCs w:val="18"/>
+        </w:rPr>
+        <w:t>qu’exposé</w:t>
+      </w:r>
+      <w:r>
+        <w:rPr>
+          <w:spacing w:val="-5"/>
+          <w:sz w:val="18"/>
+          <w:szCs w:val="18"/>
+        </w:rPr>
+        <w:t xml:space="preserve"> </w:t>
+      </w:r>
+      <w:r>
+        <w:rPr>
+          <w:sz w:val="18"/>
+          <w:szCs w:val="18"/>
+        </w:rPr>
+        <w:t>dans</w:t>
+      </w:r>
+      <w:r>
+        <w:rPr>
+          <w:spacing w:val="-3"/>
+          <w:sz w:val="18"/>
+          <w:szCs w:val="18"/>
+        </w:rPr>
+        <w:t xml:space="preserve"> </w:t>
+      </w:r>
+      <w:r>
+        <w:rPr>
+          <w:sz w:val="18"/>
+          <w:szCs w:val="18"/>
+        </w:rPr>
+        <w:t>l’acte</w:t>
+      </w:r>
+      <w:r>
+        <w:rPr>
+          <w:spacing w:val="-7"/>
+          <w:sz w:val="18"/>
+          <w:szCs w:val="18"/>
+        </w:rPr>
+        <w:t xml:space="preserve"> </w:t>
+      </w:r>
+      <w:r>
+        <w:rPr>
+          <w:sz w:val="18"/>
+          <w:szCs w:val="18"/>
+        </w:rPr>
+        <w:t>dont</w:t>
+      </w:r>
+      <w:r>
+        <w:rPr>
+          <w:spacing w:val="-6"/>
+          <w:sz w:val="18"/>
+          <w:szCs w:val="18"/>
+        </w:rPr>
+        <w:t xml:space="preserve"> </w:t>
+      </w:r>
+      <w:r>
+        <w:rPr>
+          <w:sz w:val="18"/>
+          <w:szCs w:val="18"/>
+        </w:rPr>
+        <w:t>la</w:t>
+      </w:r>
+      <w:r>
+        <w:rPr>
+          <w:spacing w:val="-5"/>
+          <w:sz w:val="18"/>
+          <w:szCs w:val="18"/>
+        </w:rPr>
+        <w:t xml:space="preserve"> </w:t>
+      </w:r>
+      <w:r>
+        <w:rPr>
+          <w:sz w:val="18"/>
+          <w:szCs w:val="18"/>
+        </w:rPr>
+        <w:t>présente</w:t>
+      </w:r>
+      <w:r>
+        <w:rPr>
+          <w:spacing w:val="-3"/>
+          <w:sz w:val="18"/>
+          <w:szCs w:val="18"/>
+        </w:rPr>
+        <w:t xml:space="preserve"> </w:t>
+      </w:r>
+      <w:r>
+        <w:rPr>
+          <w:sz w:val="18"/>
+          <w:szCs w:val="18"/>
+        </w:rPr>
+        <w:t>autorisation</w:t>
+      </w:r>
+      <w:r>
+        <w:rPr>
+          <w:spacing w:val="-5"/>
+          <w:sz w:val="18"/>
+          <w:szCs w:val="18"/>
+        </w:rPr>
+        <w:t xml:space="preserve"> </w:t>
+      </w:r>
+      <w:r>
+        <w:rPr>
+          <w:sz w:val="18"/>
+          <w:szCs w:val="18"/>
+        </w:rPr>
+        <w:t>est</w:t>
+      </w:r>
+      <w:r>
+        <w:rPr>
+          <w:spacing w:val="-6"/>
+          <w:sz w:val="18"/>
+          <w:szCs w:val="18"/>
+        </w:rPr>
+        <w:t xml:space="preserve"> </w:t>
+      </w:r>
+      <w:r>
+        <w:rPr>
+          <w:sz w:val="18"/>
+          <w:szCs w:val="18"/>
+        </w:rPr>
+        <w:t>une</w:t>
+      </w:r>
+      <w:r>
+        <w:rPr>
+          <w:spacing w:val="-4"/>
+          <w:sz w:val="18"/>
+          <w:szCs w:val="18"/>
+        </w:rPr>
+        <w:t xml:space="preserve"> </w:t>
+      </w:r>
+      <w:r>
+        <w:rPr>
+          <w:sz w:val="18"/>
+          <w:szCs w:val="18"/>
+        </w:rPr>
+        <w:t>annexe,</w:t>
+      </w:r>
+      <w:r>
+        <w:rPr>
+          <w:spacing w:val="-1"/>
+          <w:sz w:val="18"/>
+          <w:szCs w:val="18"/>
+        </w:rPr>
+        <w:t xml:space="preserve"> </w:t>
+      </w:r>
+      <w:r>
+        <w:rPr>
+          <w:sz w:val="18"/>
+          <w:szCs w:val="18"/>
+        </w:rPr>
+        <w:t>sur</w:t>
+      </w:r>
+      <w:r>
+        <w:rPr>
+          <w:spacing w:val="-5"/>
+          <w:sz w:val="18"/>
+          <w:szCs w:val="18"/>
+        </w:rPr>
+        <w:t xml:space="preserve"> </w:t>
+      </w:r>
+      <w:r>
+        <w:rPr>
+          <w:sz w:val="18"/>
+          <w:szCs w:val="18"/>
+        </w:rPr>
+        <w:t>les</w:t>
+      </w:r>
+      <w:r>
+        <w:rPr>
+          <w:spacing w:val="-4"/>
+          <w:sz w:val="18"/>
+          <w:szCs w:val="18"/>
+        </w:rPr>
+        <w:t xml:space="preserve"> </w:t>
+      </w:r>
+      <w:r>
+        <w:rPr>
+          <w:sz w:val="18"/>
+          <w:szCs w:val="18"/>
+        </w:rPr>
+        <w:t>parcelles</w:t>
+      </w:r>
+      <w:r>
+        <w:rPr>
+          <w:spacing w:val="-6"/>
+          <w:sz w:val="18"/>
+          <w:szCs w:val="18"/>
+        </w:rPr>
+        <w:t xml:space="preserve"> </w:t>
+      </w:r>
+      <w:r>
+        <w:rPr>
+          <w:sz w:val="18"/>
+          <w:szCs w:val="18"/>
+        </w:rPr>
+        <w:t>ci-dessus,</w:t>
+      </w:r>
+      <w:r>
+        <w:rPr>
+          <w:spacing w:val="1"/>
+          <w:sz w:val="18"/>
+          <w:szCs w:val="18"/>
+        </w:rPr>
+        <w:t xml:space="preserve"> </w:t>
+      </w:r>
+      <w:r>
+        <w:rPr>
+          <w:sz w:val="18"/>
+          <w:szCs w:val="18"/>
+        </w:rPr>
+        <w:t>ainsi</w:t>
+      </w:r>
+      <w:r>
+        <w:rPr>
+          <w:spacing w:val="-2"/>
+          <w:sz w:val="18"/>
+          <w:szCs w:val="18"/>
+        </w:rPr>
+        <w:t xml:space="preserve"> </w:t>
+      </w:r>
+      <w:r>
+        <w:rPr>
+          <w:sz w:val="18"/>
+          <w:szCs w:val="18"/>
+        </w:rPr>
+        <w:t>que, plus</w:t>
+      </w:r>
+      <w:r>
+        <w:rPr>
+          <w:spacing w:val="-1"/>
+          <w:sz w:val="18"/>
+          <w:szCs w:val="18"/>
+        </w:rPr>
+        <w:t xml:space="preserve"> </w:t>
+      </w:r>
+      <w:r>
+        <w:rPr>
+          <w:sz w:val="18"/>
+          <w:szCs w:val="18"/>
+        </w:rPr>
+        <w:t>largement,</w:t>
+      </w:r>
+      <w:r>
+        <w:rPr>
+          <w:spacing w:val="-1"/>
+          <w:sz w:val="18"/>
+          <w:szCs w:val="18"/>
+        </w:rPr>
+        <w:t xml:space="preserve"> </w:t>
+      </w:r>
+      <w:r>
+        <w:rPr>
+          <w:sz w:val="18"/>
+          <w:szCs w:val="18"/>
+        </w:rPr>
+        <w:t>de</w:t>
+      </w:r>
+      <w:r>
+        <w:rPr>
+          <w:spacing w:val="-3"/>
+          <w:sz w:val="18"/>
+          <w:szCs w:val="18"/>
+        </w:rPr>
+        <w:t xml:space="preserve"> </w:t>
+      </w:r>
+      <w:r>
+        <w:rPr>
+          <w:sz w:val="18"/>
+          <w:szCs w:val="18"/>
+        </w:rPr>
+        <w:t>rechercher</w:t>
+      </w:r>
+      <w:r>
+        <w:rPr>
+          <w:spacing w:val="-2"/>
+          <w:sz w:val="18"/>
+          <w:szCs w:val="18"/>
+        </w:rPr>
+        <w:t xml:space="preserve"> </w:t>
+      </w:r>
+      <w:r>
+        <w:rPr>
+          <w:sz w:val="18"/>
+          <w:szCs w:val="18"/>
+        </w:rPr>
+        <w:t>toute</w:t>
+      </w:r>
+      <w:r>
+        <w:rPr>
+          <w:spacing w:val="-1"/>
+          <w:sz w:val="18"/>
+          <w:szCs w:val="18"/>
+        </w:rPr>
+        <w:t xml:space="preserve"> </w:t>
+      </w:r>
+      <w:r>
+        <w:rPr>
+          <w:sz w:val="18"/>
+          <w:szCs w:val="18"/>
+        </w:rPr>
+        <w:t>autorisation</w:t>
+      </w:r>
+      <w:r>
+        <w:rPr>
+          <w:spacing w:val="1"/>
+          <w:sz w:val="18"/>
+          <w:szCs w:val="18"/>
+        </w:rPr>
+        <w:t xml:space="preserve"> </w:t>
+      </w:r>
+      <w:r>
+        <w:rPr>
+          <w:sz w:val="18"/>
+          <w:szCs w:val="18"/>
+        </w:rPr>
+        <w:t>administrative</w:t>
+      </w:r>
+      <w:r>
+        <w:rPr>
+          <w:spacing w:val="1"/>
+          <w:sz w:val="18"/>
+          <w:szCs w:val="18"/>
+        </w:rPr>
+        <w:t xml:space="preserve"> </w:t>
+      </w:r>
+      <w:r>
+        <w:rPr>
+          <w:sz w:val="18"/>
+          <w:szCs w:val="18"/>
+        </w:rPr>
+        <w:t>requise</w:t>
+      </w:r>
+      <w:r>
+        <w:rPr>
+          <w:spacing w:val="-4"/>
+          <w:sz w:val="18"/>
+          <w:szCs w:val="18"/>
+        </w:rPr>
+        <w:t xml:space="preserve"> </w:t>
+      </w:r>
+      <w:r>
+        <w:rPr>
+          <w:sz w:val="18"/>
+          <w:szCs w:val="18"/>
+        </w:rPr>
+        <w:t>dans</w:t>
+      </w:r>
+      <w:r>
+        <w:rPr>
+          <w:spacing w:val="-1"/>
+          <w:sz w:val="18"/>
+          <w:szCs w:val="18"/>
+        </w:rPr>
+        <w:t xml:space="preserve"> </w:t>
+      </w:r>
+      <w:r>
+        <w:rPr>
+          <w:sz w:val="18"/>
+          <w:szCs w:val="18"/>
+        </w:rPr>
+        <w:t>cette</w:t>
+      </w:r>
+      <w:r>
+        <w:rPr>
+          <w:spacing w:val="1"/>
+          <w:sz w:val="18"/>
+          <w:szCs w:val="18"/>
+        </w:rPr>
+        <w:t xml:space="preserve"> </w:t>
+      </w:r>
+      <w:r>
+        <w:rPr>
+          <w:sz w:val="18"/>
+          <w:szCs w:val="18"/>
+        </w:rPr>
+        <w:t>mesure.</w:t>
+      </w:r>
+    </w:p>
+    <w:p>
+      <w:pPr>
+        <w:pStyle w:val="Corpsdetexte"/>
+      </w:pPr>
+    </w:p>
+    <w:p>
+      <w:pPr>
+        <w:spacing w:line="195" w:lineRule="exact"/>
+        <w:ind w:left="218"/>
+        <w:rPr>
+          <w:sz w:val="18"/>
+          <w:szCs w:val="18"/>
+        </w:rPr>
+      </w:pPr>
+      <w:r>
+        <w:rPr>
+          <w:sz w:val="18"/>
+          <w:szCs w:val="18"/>
+        </w:rPr>
+        <w:t>Fait</w:t>
+      </w:r>
+      <w:r>
+        <w:rPr>
+          <w:spacing w:val="-3"/>
+          <w:sz w:val="18"/>
+          <w:szCs w:val="18"/>
+        </w:rPr>
+        <w:t xml:space="preserve"> </w:t>
+      </w:r>
+      <w:r>
+        <w:rPr>
+          <w:sz w:val="18"/>
+          <w:szCs w:val="18"/>
+        </w:rPr>
+        <w:t>à</w:t>
+      </w:r>
+      <w:r>
+        <w:rPr>
+          <w:spacing w:val="-1"/>
+          <w:sz w:val="18"/>
+          <w:szCs w:val="18"/>
+        </w:rPr>
+        <w:t xml:space="preserve"> </w:t>
+      </w:r>
+      <w:r>
+        <w:rPr>
+          <w:color w:val="FF0000"/>
+          <w:sz w:val="18"/>
+          <w:szCs w:val="18"/>
+        </w:rPr>
+        <w:t>……………</w:t>
+      </w:r>
+      <w:r>
+        <w:rPr>
+          <w:color w:val="FF0000"/>
+          <w:sz w:val="18"/>
+          <w:szCs w:val="18"/>
+        </w:rPr>
+        <w:t>{lieu_signature}</w:t>
+      </w:r>
+      <w:r>
+        <w:rPr>
+          <w:color w:val="FF0000"/>
+          <w:sz w:val="18"/>
+          <w:szCs w:val="18"/>
+        </w:rPr>
+        <w:t>…</w:t>
+      </w:r>
+      <w:proofErr w:type="gramEnd"/>
+      <w:r>
+        <w:rPr>
+          <w:color w:val="FF0000"/>
+          <w:sz w:val="18"/>
+          <w:szCs w:val="18"/>
+        </w:rPr>
+        <w:t>…………………………</w:t>
+      </w:r>
+    </w:p>
+    <w:p>
+      <w:pPr>
+        <w:spacing w:line="195" w:lineRule="exact"/>
+        <w:ind w:left="218"/>
+        <w:rPr>
+          <w:sz w:val="18"/>
+          <w:szCs w:val="18"/>
+        </w:rPr>
+      </w:pPr>
+    </w:p>
+    <w:p>
+      <w:pPr>
+        <w:spacing w:line="195" w:lineRule="exact"/>
+        <w:ind w:left="218"/>
+        <w:rPr>
+          <w:sz w:val="18"/>
+          <w:szCs w:val="18"/>
+        </w:rPr>
+      </w:pPr>
+      <w:r>
+        <w:rPr>
+          <w:sz w:val="18"/>
+          <w:szCs w:val="18"/>
+        </w:rPr>
+        <w:t>Le</w:t>
+      </w:r>
+      <w:r>
+        <w:rPr>
+          <w:color w:val="FF0000"/>
+          <w:sz w:val="18"/>
+          <w:szCs w:val="18"/>
+        </w:rPr>
+        <w:t>……………</w:t>
+      </w:r>
+      <w:r>
+        <w:rPr>
+          <w:color w:val="FF0000"/>
+          <w:sz w:val="18"/>
+          <w:szCs w:val="18"/>
+        </w:rPr>
+        <w:t>{date_signature}</w:t>
+      </w:r>
+      <w:r>
+        <w:rPr>
+          <w:color w:val="FF0000"/>
+          <w:sz w:val="18"/>
+          <w:szCs w:val="18"/>
+        </w:rPr>
+        <w:t>…</w:t>
+      </w:r>
+      <w:proofErr w:type="gramEnd"/>
+      <w:r>
+        <w:rPr>
+          <w:color w:val="FF0000"/>
+          <w:sz w:val="18"/>
+          <w:szCs w:val="18"/>
+        </w:rPr>
+        <w:t>…………………………..</w:t>
+      </w:r>
+    </w:p>
+    <w:p>
+      <w:pPr>
+        <w:pStyle w:val="Corpsdetexte"/>
+      </w:pPr>
+    </w:p>
+    <w:p>
+      <w:pPr>
+        <w:ind w:left="221"/>
+        <w:rPr>
+          <w:b/>
+          <w:sz w:val="18"/>
+          <w:szCs w:val="18"/>
+        </w:rPr>
+      </w:pPr>
+      <w:r>
+        <w:rPr>
+          <w:b/>
+          <w:sz w:val="18"/>
+          <w:szCs w:val="18"/>
+        </w:rPr>
+        <w:t>Signature(s)</w:t>
+      </w:r>
+      <w:r>
+        <w:rPr>
+          <w:b/>
+          <w:spacing w:val="-1"/>
+          <w:sz w:val="18"/>
+          <w:szCs w:val="18"/>
+        </w:rPr>
+        <w:t xml:space="preserve"> </w:t>
+      </w:r>
+      <w:r>
+        <w:rPr>
+          <w:b/>
+          <w:sz w:val="18"/>
+          <w:szCs w:val="18"/>
+        </w:rPr>
+        <w:t>:</w:t>
+      </w:r>
+    </w:p>
+    <w:p>
+      <w:pPr>
+        <w:rPr>
+          <w:b/>
+          <w:sz w:val="18"/>
+          <w:szCs w:val="18"/>
+        </w:rPr>
+      </w:pPr>
+    </w:p>
+    <w:p>
+      <w:pPr>
+        <w:spacing w:after="160" w:line="259" w:lineRule="auto"/>
+        <w:rPr>
+          <w:b/>
+          <w:sz w:val="24"/>
+        </w:rPr>
+      </w:pPr>
+      <w:r>
+        <w:rPr>
+          <w:b/>
+          <w:sz w:val="24"/>
+        </w:rPr>
+        <w:br w:type="page"/>
+      </w:r>
+    </w:p>
+    <w:p>
+      <w:pPr>
+        <w:spacing w:before="39" w:line="293" w:lineRule="exact"/>
+        <w:ind w:left="998"/>
+        <w:jc w:val="center"/>
+        <w:rPr>
+          <w:b/>
+          <w:sz w:val="24"/>
+        </w:rPr>
+      </w:pPr>
+      <w:r>
+        <w:rPr>
+          <w:b/>
+          <w:sz w:val="24"/>
+        </w:rPr>
+        <w:lastRenderedPageBreak/>
+        <w:t>ANNEXE</w:t>
+      </w:r>
+      <w:r>
+        <w:rPr>
+          <w:b/>
+          <w:spacing w:val="-2"/>
+          <w:sz w:val="24"/>
+        </w:rPr>
+        <w:t xml:space="preserve"> </w:t>
+      </w:r>
+      <w:r>
+        <w:rPr>
+          <w:b/>
+          <w:sz w:val="24"/>
+        </w:rPr>
+        <w:t>5</w:t>
+      </w:r>
+    </w:p>
+    <w:p>
+      <w:pPr>
+        <w:spacing w:before="39" w:line="293" w:lineRule="exact"/>
+        <w:ind w:left="998"/>
+        <w:jc w:val="center"/>
+        <w:rPr>
+          <w:b/>
+          <w:sz w:val="24"/>
+        </w:rPr>
+      </w:pPr>
+      <w:r>
+        <w:rPr>
+          <w:b/>
+          <w:bCs/>
+          <w:sz w:val="18"/>
+          <w:szCs w:val="18"/>
+        </w:rPr>
+        <w:t>MANDAT</w:t>
+      </w:r>
+      <w:r>
+        <w:rPr>
+          <w:b/>
+          <w:bCs/>
+          <w:spacing w:val="-2"/>
+          <w:sz w:val="18"/>
+          <w:szCs w:val="18"/>
+        </w:rPr>
+        <w:t xml:space="preserve"> </w:t>
+      </w:r>
+      <w:r>
+        <w:rPr>
+          <w:b/>
+          <w:bCs/>
+          <w:sz w:val="18"/>
+          <w:szCs w:val="18"/>
+        </w:rPr>
+        <w:t>DE</w:t>
+      </w:r>
+      <w:r>
+        <w:rPr>
+          <w:b/>
+          <w:bCs/>
+          <w:spacing w:val="-2"/>
+          <w:sz w:val="18"/>
+          <w:szCs w:val="18"/>
+        </w:rPr>
+        <w:t xml:space="preserve"> </w:t>
+      </w:r>
+      <w:r>
+        <w:rPr>
+          <w:b/>
+          <w:bCs/>
+          <w:sz w:val="18"/>
+          <w:szCs w:val="18"/>
+        </w:rPr>
+        <w:t>DIVISER</w:t>
+      </w:r>
+    </w:p>
+    <w:p>
+      <w:pPr>
+        <w:rPr>
+          <w:b/>
+          <w:sz w:val="20"/>
+          <w:szCs w:val="18"/>
+        </w:rPr>
+      </w:pPr>
+    </w:p>
+    <w:p>
+      <w:pPr>
+        <w:spacing w:before="5"/>
+        <w:rPr>
+          <w:b/>
+          <w:sz w:val="15"/>
+          <w:szCs w:val="18"/>
+        </w:rPr>
+      </w:pPr>
+    </w:p>
+    <w:p>
+      <w:pPr>
+        <w:spacing w:before="68"/>
+        <w:ind w:left="218"/>
+        <w:rPr>
+          <w:sz w:val="16"/>
+        </w:rPr>
+      </w:pPr>
+      <w:r>
+        <w:rPr>
+          <w:b/>
+          <w:color w:val="FF0000"/>
+          <w:sz w:val="16"/>
+        </w:rPr>
+        <w:t>{proprietaire_civilite}</w:t>
+      </w:r>
+      <w:r>
+        <w:rPr>
+          <w:b/>
+          <w:color w:val="FF0000"/>
+          <w:spacing w:val="-3"/>
+          <w:sz w:val="16"/>
+        </w:rPr>
+        <w:t xml:space="preserve"> </w:t>
+      </w:r>
+      <w:r>
+        <w:rPr>
+          <w:b/>
+          <w:color w:val="FF0000"/>
+          <w:sz w:val="16"/>
+        </w:rPr>
+        <w:t>{proprietaire_identite}</w:t>
+      </w:r>
+      <w:r>
+        <w:rPr>
+          <w:color w:val="FF0000"/>
+          <w:sz w:val="16"/>
+        </w:rPr>
+        <w:t>,</w:t>
+      </w:r>
+      <w:r>
+        <w:rPr>
+          <w:color w:val="FF0000"/>
+          <w:spacing w:val="-2"/>
+          <w:sz w:val="16"/>
+        </w:rPr>
+        <w:t xml:space="preserve"> </w:t>
+      </w:r>
+      <w:r>
+        <w:rPr>
+          <w:color w:val="000000"/>
+          <w:sz w:val="16"/>
+        </w:rPr>
+        <w:t>né(e)</w:t>
+      </w:r>
+      <w:r>
+        <w:rPr>
+          <w:color w:val="000000"/>
+          <w:spacing w:val="-3"/>
+          <w:sz w:val="16"/>
+        </w:rPr>
+        <w:t xml:space="preserve"> </w:t>
+      </w:r>
+      <w:r>
+        <w:rPr>
+          <w:color w:val="000000"/>
+          <w:sz w:val="16"/>
+        </w:rPr>
+        <w:t>le</w:t>
+      </w:r>
+      <w:r>
+        <w:rPr>
+          <w:color w:val="000000"/>
+          <w:spacing w:val="-4"/>
+          <w:sz w:val="16"/>
+        </w:rPr>
+        <w:t xml:space="preserve"> </w:t>
+      </w:r>
+      <w:r>
+        <w:rPr>
+          <w:color w:val="FF0000"/>
+          <w:sz w:val="16"/>
+        </w:rPr>
+        <w:t>{proprietaire_ne_le}</w:t>
+      </w:r>
+      <w:r>
+        <w:rPr>
+          <w:color w:val="FF0000"/>
+          <w:spacing w:val="-2"/>
+          <w:sz w:val="16"/>
+        </w:rPr>
+        <w:t xml:space="preserve"> </w:t>
+      </w:r>
+      <w:r>
+        <w:rPr>
+          <w:color w:val="000000"/>
+          <w:sz w:val="16"/>
+        </w:rPr>
+        <w:t xml:space="preserve">à </w:t>
+      </w:r>
+      <w:r>
+        <w:rPr>
+          <w:color w:val="FF0000"/>
+          <w:sz w:val="16"/>
+        </w:rPr>
+        <w:t>{proprietaire_ne_a}</w:t>
+      </w:r>
+      <w:r>
+        <w:rPr>
+          <w:color w:val="000000"/>
+          <w:sz w:val="16"/>
+        </w:rPr>
+        <w:t>,</w:t>
+      </w:r>
+      <w:r>
+        <w:rPr>
+          <w:color w:val="000000"/>
+          <w:spacing w:val="-2"/>
+          <w:sz w:val="16"/>
+        </w:rPr>
+        <w:t xml:space="preserve"> </w:t>
+      </w:r>
+      <w:r>
+        <w:rPr>
+          <w:color w:val="000000"/>
+          <w:sz w:val="16"/>
+        </w:rPr>
+        <w:t>de</w:t>
+      </w:r>
+      <w:r>
+        <w:rPr>
+          <w:color w:val="000000"/>
+          <w:spacing w:val="-3"/>
+          <w:sz w:val="16"/>
+        </w:rPr>
+        <w:t xml:space="preserve"> </w:t>
+      </w:r>
+      <w:r>
+        <w:rPr>
+          <w:color w:val="000000"/>
+          <w:sz w:val="16"/>
+        </w:rPr>
+        <w:t>nationalité</w:t>
+      </w:r>
+      <w:r>
+        <w:rPr>
+          <w:color w:val="000000"/>
+          <w:spacing w:val="-1"/>
+          <w:sz w:val="16"/>
+        </w:rPr>
+        <w:t xml:space="preserve"> </w:t>
+      </w:r>
+      <w:r>
+        <w:rPr>
+          <w:color w:val="FF0000"/>
+          <w:sz w:val="16"/>
+        </w:rPr>
+        <w:t>{proprietaire_nationalite}</w:t>
+      </w:r>
+      <w:r>
+        <w:rPr>
+          <w:color w:val="000000"/>
+          <w:sz w:val="16"/>
+        </w:rPr>
+        <w:t>,</w:t>
+      </w:r>
+      <w:r>
+        <w:rPr>
+          <w:color w:val="000000"/>
+          <w:spacing w:val="-2"/>
+          <w:sz w:val="16"/>
+        </w:rPr>
+        <w:t xml:space="preserve"> </w:t>
+      </w:r>
+      <w:r>
+        <w:rPr>
+          <w:color w:val="000000"/>
+          <w:sz w:val="16"/>
+        </w:rPr>
+        <w:t>demeurant</w:t>
+      </w:r>
+      <w:r>
+        <w:rPr>
+          <w:color w:val="000000"/>
+          <w:spacing w:val="-3"/>
+          <w:sz w:val="16"/>
+        </w:rPr>
+        <w:t xml:space="preserve"> </w:t>
+      </w:r>
+      <w:r>
+        <w:rPr>
+          <w:color w:val="FF0000"/>
+          <w:sz w:val="16"/>
+        </w:rPr>
+        <w:t>{proprietaire_adresse}</w:t>
+      </w:r>
+      <w:r>
+        <w:rPr>
+          <w:color w:val="FF0000"/>
+          <w:sz w:val="16"/>
+        </w:rPr>
+        <w:t>,</w:t>
+      </w:r>
+      <w:r>
+        <w:rPr>
+          <w:color w:val="FF0000"/>
+          <w:spacing w:val="-2"/>
+          <w:sz w:val="16"/>
+        </w:rPr>
+        <w:t xml:space="preserve"> </w:t>
+      </w:r>
+      <w:r>
+        <w:rPr>
+          <w:color w:val="FF0000"/>
+          <w:sz w:val="16"/>
+        </w:rPr>
+        <w:t>{proprietaire_marital}</w:t>
+      </w:r>
+    </w:p>
+    <w:p>
+      <w:pPr>
+        <w:spacing w:before="5"/>
+        <w:rPr>
+          <w:sz w:val="10"/>
+          <w:szCs w:val="18"/>
+        </w:rPr>
+      </w:pPr>
+    </w:p>
+    <w:p>
+      <w:pPr>
+        <w:spacing w:before="69"/>
+        <w:ind w:left="218"/>
+        <w:rPr>
+          <w:sz w:val="16"/>
+        </w:rPr>
+      </w:pPr>
+      <w:proofErr w:type="gramStart"/>
+      <w:r>
+        <w:rPr>
+          <w:color w:val="000000"/>
+          <w:sz w:val="16"/>
+          <w:shd w:val="clear" w:color="auto" w:fill="D3D3D3"/>
+        </w:rPr>
+        <w:t>OU</w:t>
+      </w:r>
+      <w:proofErr w:type="gramEnd"/>
+    </w:p>
+    <w:p>
+      <w:pPr>
+        <w:spacing w:before="3"/>
+        <w:rPr>
+          <w:sz w:val="10"/>
+          <w:szCs w:val="18"/>
+        </w:rPr>
+      </w:pPr>
+    </w:p>
+    <w:p>
+      <w:pPr>
+        <w:spacing w:before="68"/>
+        <w:ind w:left="218"/>
+        <w:rPr>
+          <w:sz w:val="16"/>
+        </w:rPr>
+      </w:pPr>
+      <w:r>
+        <w:rPr>
+          <w:b/>
+          <w:color w:val="000000"/>
+          <w:sz w:val="16"/>
+          <w:shd w:val="clear" w:color="auto" w:fill="D3D3D3"/>
+        </w:rPr>
+        <w:t>++</w:t>
+      </w:r>
+      <w:r>
+        <w:rPr>
+          <w:color w:val="000000"/>
+          <w:sz w:val="16"/>
+        </w:rPr>
+        <w:t>,</w:t>
+      </w:r>
+      <w:r>
+        <w:rPr>
+          <w:color w:val="000000"/>
+          <w:spacing w:val="4"/>
+          <w:sz w:val="16"/>
+        </w:rPr>
+        <w:t xml:space="preserve"> </w:t>
+      </w:r>
+      <w:r>
+        <w:rPr>
+          <w:color w:val="000000"/>
+          <w:sz w:val="16"/>
+        </w:rPr>
+        <w:t>société</w:t>
+      </w:r>
+      <w:r>
+        <w:rPr>
+          <w:color w:val="000000"/>
+          <w:spacing w:val="3"/>
+          <w:sz w:val="16"/>
+        </w:rPr>
+        <w:t xml:space="preserve"> </w:t>
+      </w:r>
+      <w:r>
+        <w:rPr>
+          <w:color w:val="000000"/>
+          <w:sz w:val="16"/>
+          <w:shd w:val="clear" w:color="auto" w:fill="D3D3D3"/>
+        </w:rPr>
+        <w:t>++</w:t>
+      </w:r>
+      <w:r>
+        <w:rPr>
+          <w:color w:val="000000"/>
+          <w:spacing w:val="3"/>
+          <w:sz w:val="16"/>
+        </w:rPr>
+        <w:t xml:space="preserve"> </w:t>
+      </w:r>
+      <w:r>
+        <w:rPr>
+          <w:color w:val="000000"/>
+          <w:sz w:val="16"/>
+        </w:rPr>
+        <w:t>au</w:t>
+      </w:r>
+      <w:r>
+        <w:rPr>
+          <w:color w:val="000000"/>
+          <w:spacing w:val="6"/>
+          <w:sz w:val="16"/>
+        </w:rPr>
+        <w:t xml:space="preserve"> </w:t>
+      </w:r>
+      <w:r>
+        <w:rPr>
+          <w:color w:val="000000"/>
+          <w:sz w:val="16"/>
+        </w:rPr>
+        <w:t>capital</w:t>
+      </w:r>
+      <w:r>
+        <w:rPr>
+          <w:color w:val="000000"/>
+          <w:spacing w:val="6"/>
+          <w:sz w:val="16"/>
+        </w:rPr>
+        <w:t xml:space="preserve"> </w:t>
+      </w:r>
+      <w:r>
+        <w:rPr>
+          <w:color w:val="000000"/>
+          <w:sz w:val="16"/>
+        </w:rPr>
+        <w:t>de</w:t>
+      </w:r>
+      <w:r>
+        <w:rPr>
+          <w:color w:val="000000"/>
+          <w:spacing w:val="4"/>
+          <w:sz w:val="16"/>
+        </w:rPr>
+        <w:t xml:space="preserve"> </w:t>
+      </w:r>
+      <w:r>
+        <w:rPr>
+          <w:color w:val="000000"/>
+          <w:sz w:val="16"/>
+          <w:shd w:val="clear" w:color="auto" w:fill="D3D3D3"/>
+        </w:rPr>
+        <w:t>++</w:t>
+      </w:r>
+      <w:r>
+        <w:rPr>
+          <w:color w:val="000000"/>
+          <w:spacing w:val="4"/>
+          <w:sz w:val="16"/>
+        </w:rPr>
+        <w:t xml:space="preserve"> </w:t>
+      </w:r>
+      <w:r>
+        <w:rPr>
+          <w:color w:val="000000"/>
+          <w:sz w:val="16"/>
+        </w:rPr>
+        <w:t>euros</w:t>
+      </w:r>
+      <w:r>
+        <w:rPr>
+          <w:color w:val="000000"/>
+          <w:spacing w:val="6"/>
+          <w:sz w:val="16"/>
+        </w:rPr>
+        <w:t xml:space="preserve"> </w:t>
+      </w:r>
+      <w:r>
+        <w:rPr>
+          <w:color w:val="000000"/>
+          <w:sz w:val="16"/>
+        </w:rPr>
+        <w:t>(</w:t>
+      </w:r>
+      <w:r>
+        <w:rPr>
+          <w:color w:val="000000"/>
+          <w:sz w:val="16"/>
+          <w:shd w:val="clear" w:color="auto" w:fill="D3D3D3"/>
+        </w:rPr>
+        <w:t>++</w:t>
+      </w:r>
+      <w:r>
+        <w:rPr>
+          <w:color w:val="000000"/>
+          <w:spacing w:val="1"/>
+          <w:sz w:val="16"/>
+        </w:rPr>
+        <w:t xml:space="preserve"> </w:t>
+      </w:r>
+      <w:r>
+        <w:rPr>
+          <w:color w:val="000000"/>
+          <w:sz w:val="16"/>
+        </w:rPr>
+        <w:t>€),</w:t>
+      </w:r>
+      <w:r>
+        <w:rPr>
+          <w:color w:val="000000"/>
+          <w:spacing w:val="4"/>
+          <w:sz w:val="16"/>
+        </w:rPr>
+        <w:t xml:space="preserve"> </w:t>
+      </w:r>
+      <w:r>
+        <w:rPr>
+          <w:color w:val="000000"/>
+          <w:sz w:val="16"/>
+        </w:rPr>
+        <w:t>immatriculée</w:t>
+      </w:r>
+      <w:r>
+        <w:rPr>
+          <w:color w:val="000000"/>
+          <w:spacing w:val="2"/>
+          <w:sz w:val="16"/>
+        </w:rPr>
+        <w:t xml:space="preserve"> </w:t>
+      </w:r>
+      <w:r>
+        <w:rPr>
+          <w:color w:val="000000"/>
+          <w:sz w:val="16"/>
+        </w:rPr>
+        <w:t>au</w:t>
+      </w:r>
+      <w:r>
+        <w:rPr>
+          <w:color w:val="000000"/>
+          <w:spacing w:val="3"/>
+          <w:sz w:val="16"/>
+        </w:rPr>
+        <w:t xml:space="preserve"> </w:t>
+      </w:r>
+      <w:r>
+        <w:rPr>
+          <w:color w:val="000000"/>
+          <w:sz w:val="16"/>
+        </w:rPr>
+        <w:t>RCS</w:t>
+      </w:r>
+      <w:r>
+        <w:rPr>
+          <w:color w:val="000000"/>
+          <w:spacing w:val="3"/>
+          <w:sz w:val="16"/>
+        </w:rPr>
+        <w:t xml:space="preserve"> </w:t>
+      </w:r>
+      <w:r>
+        <w:rPr>
+          <w:color w:val="000000"/>
+          <w:sz w:val="16"/>
+        </w:rPr>
+        <w:t>de</w:t>
+      </w:r>
+      <w:r>
+        <w:rPr>
+          <w:color w:val="000000"/>
+          <w:spacing w:val="3"/>
+          <w:sz w:val="16"/>
+        </w:rPr>
+        <w:t xml:space="preserve"> </w:t>
+      </w:r>
+      <w:r>
+        <w:rPr>
+          <w:color w:val="000000"/>
+          <w:sz w:val="16"/>
+          <w:shd w:val="clear" w:color="auto" w:fill="D3D3D3"/>
+        </w:rPr>
+        <w:t>++</w:t>
+      </w:r>
+      <w:r>
+        <w:rPr>
+          <w:color w:val="000000"/>
+          <w:spacing w:val="4"/>
+          <w:sz w:val="16"/>
+        </w:rPr>
+        <w:t xml:space="preserve"> </w:t>
+      </w:r>
+      <w:r>
+        <w:rPr>
+          <w:color w:val="000000"/>
+          <w:sz w:val="16"/>
+        </w:rPr>
+        <w:t>sous</w:t>
+      </w:r>
+      <w:r>
+        <w:rPr>
+          <w:color w:val="000000"/>
+          <w:spacing w:val="5"/>
+          <w:sz w:val="16"/>
+        </w:rPr>
+        <w:t xml:space="preserve"> </w:t>
+      </w:r>
+      <w:r>
+        <w:rPr>
+          <w:color w:val="000000"/>
+          <w:sz w:val="16"/>
+        </w:rPr>
+        <w:t>le</w:t>
+      </w:r>
+      <w:r>
+        <w:rPr>
+          <w:color w:val="000000"/>
+          <w:spacing w:val="3"/>
+          <w:sz w:val="16"/>
+        </w:rPr>
+        <w:t xml:space="preserve"> </w:t>
+      </w:r>
+      <w:r>
+        <w:rPr>
+          <w:color w:val="000000"/>
+          <w:sz w:val="16"/>
+        </w:rPr>
+        <w:t>numéro</w:t>
+      </w:r>
+      <w:r>
+        <w:rPr>
+          <w:color w:val="000000"/>
+          <w:spacing w:val="3"/>
+          <w:sz w:val="16"/>
+        </w:rPr>
+        <w:t xml:space="preserve"> </w:t>
+      </w:r>
+      <w:r>
+        <w:rPr>
+          <w:color w:val="000000"/>
+          <w:sz w:val="16"/>
+          <w:shd w:val="clear" w:color="auto" w:fill="D3D3D3"/>
+        </w:rPr>
+        <w:t>++</w:t>
+      </w:r>
+      <w:r>
+        <w:rPr>
+          <w:color w:val="000000"/>
+          <w:sz w:val="16"/>
+        </w:rPr>
+        <w:t>,</w:t>
+      </w:r>
+      <w:r>
+        <w:rPr>
+          <w:color w:val="000000"/>
+          <w:spacing w:val="4"/>
+          <w:sz w:val="16"/>
+        </w:rPr>
+        <w:t xml:space="preserve"> </w:t>
+      </w:r>
+      <w:r>
+        <w:rPr>
+          <w:color w:val="000000"/>
+          <w:sz w:val="16"/>
+        </w:rPr>
+        <w:t>dont</w:t>
+      </w:r>
+      <w:r>
+        <w:rPr>
+          <w:color w:val="000000"/>
+          <w:spacing w:val="2"/>
+          <w:sz w:val="16"/>
+        </w:rPr>
+        <w:t xml:space="preserve"> </w:t>
+      </w:r>
+      <w:r>
+        <w:rPr>
+          <w:color w:val="000000"/>
+          <w:sz w:val="16"/>
+        </w:rPr>
+        <w:t>le</w:t>
+      </w:r>
+      <w:r>
+        <w:rPr>
+          <w:color w:val="000000"/>
+          <w:spacing w:val="4"/>
+          <w:sz w:val="16"/>
+        </w:rPr>
+        <w:t xml:space="preserve"> </w:t>
+      </w:r>
+      <w:r>
+        <w:rPr>
+          <w:color w:val="000000"/>
+          <w:sz w:val="16"/>
+        </w:rPr>
+        <w:t>siège</w:t>
+      </w:r>
+      <w:r>
+        <w:rPr>
+          <w:color w:val="000000"/>
+          <w:spacing w:val="1"/>
+          <w:sz w:val="16"/>
+        </w:rPr>
+        <w:t xml:space="preserve"> </w:t>
+      </w:r>
+      <w:r>
+        <w:rPr>
+          <w:color w:val="000000"/>
+          <w:sz w:val="16"/>
+        </w:rPr>
+        <w:t>social</w:t>
+      </w:r>
+      <w:r>
+        <w:rPr>
+          <w:color w:val="000000"/>
+          <w:spacing w:val="7"/>
+          <w:sz w:val="16"/>
+        </w:rPr>
+        <w:t xml:space="preserve"> </w:t>
+      </w:r>
+      <w:r>
+        <w:rPr>
+          <w:color w:val="000000"/>
+          <w:sz w:val="16"/>
+        </w:rPr>
+        <w:t>est</w:t>
+      </w:r>
+      <w:r>
+        <w:rPr>
+          <w:color w:val="000000"/>
+          <w:spacing w:val="1"/>
+          <w:sz w:val="16"/>
+        </w:rPr>
+        <w:t xml:space="preserve"> </w:t>
+      </w:r>
+      <w:r>
+        <w:rPr>
+          <w:color w:val="000000"/>
+          <w:sz w:val="16"/>
+        </w:rPr>
+        <w:t>situé</w:t>
+      </w:r>
+      <w:r>
+        <w:rPr>
+          <w:color w:val="000000"/>
+          <w:spacing w:val="1"/>
+          <w:sz w:val="16"/>
+        </w:rPr>
+        <w:t xml:space="preserve"> </w:t>
+      </w:r>
+      <w:r>
+        <w:rPr>
+          <w:color w:val="000000"/>
+          <w:sz w:val="16"/>
+        </w:rPr>
+        <w:t>au</w:t>
+      </w:r>
+      <w:r>
+        <w:rPr>
+          <w:color w:val="000000"/>
+          <w:spacing w:val="4"/>
+          <w:sz w:val="16"/>
+        </w:rPr>
+        <w:t xml:space="preserve"> </w:t>
+      </w:r>
+      <w:r>
+        <w:rPr>
+          <w:color w:val="000000"/>
+          <w:sz w:val="16"/>
+          <w:shd w:val="clear" w:color="auto" w:fill="D3D3D3"/>
+        </w:rPr>
+        <w:t>++</w:t>
+      </w:r>
+      <w:r>
+        <w:rPr>
+          <w:color w:val="000000"/>
+          <w:sz w:val="16"/>
+        </w:rPr>
+        <w:t>,</w:t>
+      </w:r>
+      <w:r>
+        <w:rPr>
+          <w:color w:val="000000"/>
+          <w:spacing w:val="4"/>
+          <w:sz w:val="16"/>
+        </w:rPr>
+        <w:t xml:space="preserve"> </w:t>
+      </w:r>
+      <w:r>
+        <w:rPr>
+          <w:color w:val="000000"/>
+          <w:sz w:val="16"/>
+        </w:rPr>
+        <w:t>représentée</w:t>
+      </w:r>
+      <w:r>
+        <w:rPr>
+          <w:color w:val="000000"/>
+          <w:spacing w:val="3"/>
+          <w:sz w:val="16"/>
+        </w:rPr>
+        <w:t xml:space="preserve"> </w:t>
+      </w:r>
+      <w:r>
+        <w:rPr>
+          <w:color w:val="000000"/>
+          <w:sz w:val="16"/>
+        </w:rPr>
+        <w:t>par</w:t>
+      </w:r>
+    </w:p>
+    <w:p>
+      <w:pPr>
+        <w:spacing w:before="2" w:line="477" w:lineRule="auto"/>
+        <w:ind w:left="218"/>
+        <w:rPr>
+          <w:sz w:val="16"/>
+        </w:rPr>
+      </w:pPr>
+      <w:r>
+        <w:rPr>
+          <w:color w:val="000000"/>
+          <w:sz w:val="16"/>
+          <w:shd w:val="clear" w:color="auto" w:fill="D3D3D3"/>
+        </w:rPr>
+        <w:t>++</w:t>
+      </w:r>
+      <w:r>
+        <w:rPr>
+          <w:color w:val="000000"/>
+          <w:sz w:val="16"/>
+        </w:rPr>
+        <w:t xml:space="preserve">, en qualité de </w:t>
+      </w:r>
+      <w:r>
+        <w:rPr>
+          <w:color w:val="000000"/>
+          <w:sz w:val="16"/>
+          <w:shd w:val="clear" w:color="auto" w:fill="D3D3D3"/>
+        </w:rPr>
+        <w:t>++</w:t>
+      </w:r>
+      <w:r>
+        <w:rPr>
+          <w:color w:val="000000"/>
+          <w:sz w:val="16"/>
+        </w:rPr>
+        <w:t xml:space="preserve">, né le </w:t>
+      </w:r>
+      <w:r>
+        <w:rPr>
+          <w:color w:val="000000"/>
+          <w:sz w:val="16"/>
+          <w:shd w:val="clear" w:color="auto" w:fill="D3D3D3"/>
+        </w:rPr>
+        <w:t>++</w:t>
+      </w:r>
+      <w:r>
+        <w:rPr>
+          <w:color w:val="000000"/>
+          <w:sz w:val="16"/>
+        </w:rPr>
+        <w:t xml:space="preserve">, de nationalité </w:t>
+      </w:r>
+      <w:r>
+        <w:rPr>
+          <w:color w:val="000000"/>
+          <w:sz w:val="16"/>
+          <w:shd w:val="clear" w:color="auto" w:fill="D3D3D3"/>
+        </w:rPr>
+        <w:t>++</w:t>
+      </w:r>
+      <w:r>
+        <w:rPr>
+          <w:color w:val="000000"/>
+          <w:sz w:val="16"/>
+        </w:rPr>
+        <w:t xml:space="preserve">, déclarant avoir tous pouvoirs à l’effet des présentes en vertu de </w:t>
+      </w:r>
+      <w:r>
+        <w:rPr>
+          <w:color w:val="000000"/>
+          <w:sz w:val="16"/>
+          <w:shd w:val="clear" w:color="auto" w:fill="D3D3D3"/>
+        </w:rPr>
+        <w:t>++</w:t>
+      </w:r>
+      <w:r>
+        <w:rPr>
+          <w:color w:val="000000"/>
+          <w:spacing w:val="-34"/>
+          <w:sz w:val="16"/>
+        </w:rPr>
+        <w:t xml:space="preserve"> </w:t>
+      </w:r>
+      <w:r>
+        <w:rPr>
+          <w:color w:val="000000"/>
+          <w:sz w:val="16"/>
+        </w:rPr>
+        <w:t>Propriétaire</w:t>
+      </w:r>
+      <w:r>
+        <w:rPr>
+          <w:color w:val="000000"/>
+          <w:spacing w:val="-2"/>
+          <w:sz w:val="16"/>
+        </w:rPr>
+        <w:t xml:space="preserve"> </w:t>
+      </w:r>
+      <w:r>
+        <w:rPr>
+          <w:color w:val="000000"/>
+          <w:sz w:val="16"/>
+        </w:rPr>
+        <w:t>des</w:t>
+      </w:r>
+      <w:r>
+        <w:rPr>
+          <w:color w:val="000000"/>
+          <w:spacing w:val="-1"/>
+          <w:sz w:val="16"/>
+        </w:rPr>
+        <w:t xml:space="preserve"> </w:t>
+      </w:r>
+      <w:r>
+        <w:rPr>
+          <w:color w:val="000000"/>
+          <w:sz w:val="16"/>
+        </w:rPr>
+        <w:t>parcelles</w:t>
+      </w:r>
+      <w:r>
+        <w:rPr>
+          <w:color w:val="000000"/>
+          <w:spacing w:val="1"/>
+          <w:sz w:val="16"/>
+        </w:rPr>
+        <w:t xml:space="preserve"> </w:t>
+      </w:r>
+      <w:r>
+        <w:rPr>
+          <w:color w:val="000000"/>
+          <w:sz w:val="16"/>
+        </w:rPr>
+        <w:t>suivantes :</w:t>
+      </w:r>
+    </w:p>
+    <w:p>
+      <w:pPr>
+        <w:pStyle w:val="Corpsdetexte"/>
+      </w:pPr>
+    </w:p>
+    <w:tbl>
+      <w:tblPr>
+        <w:tblStyle w:val="TableNormal1"/>
+        <w:tblW w:w="0" w:type="auto"/>
+        <w:tblInd w:w="156" w:type="dxa"/>
+        <w:tblBorders>
+          <w:top w:val="single" w:sz="4" w:space="0" w:color="000000"/>
+          <w:left w:val="single" w:sz="4" w:space="0" w:color="000000"/>
+          <w:bottom w:val="single" w:sz="4" w:space="0" w:color="000000"/>
+          <w:right w:val="single" w:sz="4" w:space="0" w:color="000000"/>
+          <w:insideH w:val="single" w:sz="4" w:space="0" w:color="000000"/>
+          <w:insideV w:val="single" w:sz="4" w:space="0" w:color="000000"/>
+        </w:tblBorders>
+        <w:tblLayout w:type="fixed"/>
+        <w:tblLook w:val="01E0" w:firstRow="1" w:lastRow="1" w:firstColumn="1" w:lastColumn="1" w:noHBand="0" w:noVBand="0"/>
+      </w:tblPr>
+      <w:tblGrid>
+        <w:gridCol w:w="1841"/>
+        <w:gridCol w:w="37"/>
+        <w:gridCol w:w="1806"/>
+        <w:gridCol w:w="1841"/>
+        <w:gridCol w:w="1843"/>
+        <w:gridCol w:w="1878"/>
+      </w:tblGrid>
+      <w:tr>
+        <w:trPr>
+          <w:trHeight w:val="342"/>
+        </w:trPr>
+        <w:tc>
+          <w:tcPr>
+            <w:tcW w:w="1841" w:type="dxa"/>
+            <w:vMerge w:val="restart"/>
+          </w:tcPr>
+          <w:p>
+            <w:pPr>
+              <w:spacing w:before="177"/>
+              <w:ind w:left="427"/>
+              <w:rPr>
+                <w:b/>
+                <w:sz w:val="24"/>
+              </w:rPr>
+            </w:pPr>
+            <w:r>
+              <w:rPr>
+                <w:b/>
+                <w:sz w:val="24"/>
+              </w:rPr>
+              <w:t>Commune</w:t>
+            </w:r>
+          </w:p>
+        </w:tc>
+        <w:tc>
+          <w:tcPr>
+            <w:tcW w:w="3684" w:type="dxa"/>
+            <w:gridSpan w:val="3"/>
+          </w:tcPr>
+          <w:p>
+            <w:pPr>
+              <w:spacing w:before="1"/>
+              <w:ind w:left="1427" w:right="1415"/>
+              <w:jc w:val="center"/>
+              <w:rPr>
+                <w:b/>
+                <w:sz w:val="24"/>
+              </w:rPr>
+            </w:pPr>
+            <w:proofErr w:type="spellStart"/>
+            <w:r>
+              <w:rPr>
+                <w:b/>
+                <w:sz w:val="24"/>
+              </w:rPr>
+              <w:t>Parcelle</w:t>
+            </w:r>
+            <w:proofErr w:type="spellEnd"/>
+          </w:p>
+        </w:tc>
+        <w:tc>
+          <w:tcPr>
+            <w:tcW w:w="1843" w:type="dxa"/>
+            <w:vMerge w:val="restart"/>
+          </w:tcPr>
+          <w:p>
+            <w:pPr>
+              <w:spacing w:before="177"/>
+              <w:ind w:left="566"/>
+              <w:rPr>
+                <w:b/>
+                <w:sz w:val="24"/>
+              </w:rPr>
+            </w:pPr>
+            <w:r>
+              <w:rPr>
+                <w:b/>
+                <w:sz w:val="24"/>
+              </w:rPr>
+              <w:t>Lieu-</w:t>
+            </w:r>
+            <w:proofErr w:type="spellStart"/>
+            <w:r>
+              <w:rPr>
+                <w:b/>
+                <w:sz w:val="24"/>
+              </w:rPr>
+              <w:t>dit</w:t>
+            </w:r>
+            <w:proofErr w:type="spellEnd"/>
+          </w:p>
+        </w:tc>
+        <w:tc>
+          <w:tcPr>
+            <w:tcW w:w="1878" w:type="dxa"/>
+            <w:vMerge w:val="restart"/>
+          </w:tcPr>
+          <w:p>
+            <w:pPr>
+              <w:spacing w:before="1"/>
+              <w:jc w:val="center"/>
+              <w:rPr>
+                <w:b/>
+                <w:sz w:val="24"/>
+              </w:rPr>
+            </w:pPr>
+            <w:r>
+              <w:rPr>
+                <w:b/>
+                <w:sz w:val="24"/>
+              </w:rPr>
+              <w:t>Surface (m2)</w:t>
+            </w:r>
+          </w:p>
+        </w:tc>
+      </w:tr>
+      <w:tr>
+        <w:trPr>
+          <w:trHeight w:val="292"/>
+        </w:trPr>
+        <w:tc>
+          <w:tcPr>
+            <w:tcW w:w="1841" w:type="dxa"/>
+            <w:vMerge/>
+            <w:tcBorders>
+              <w:top w:val="nil"/>
+            </w:tcBorders>
+          </w:tcPr>
+          <w:p>
+            <w:pPr>
+              <w:rPr>
+                <w:sz w:val="2"/>
+                <w:szCs w:val="2"/>
+              </w:rPr>
+            </w:pPr>
+          </w:p>
+        </w:tc>
+        <w:tc>
+          <w:tcPr>
+            <w:tcW w:w="1843" w:type="dxa"/>
+            <w:gridSpan w:val="2"/>
+          </w:tcPr>
+          <w:p>
+            <w:pPr>
+              <w:spacing w:line="272" w:lineRule="exact"/>
+              <w:ind w:left="573"/>
+              <w:rPr>
+                <w:b/>
+                <w:sz w:val="24"/>
+              </w:rPr>
+            </w:pPr>
+            <w:r>
+              <w:rPr>
+                <w:b/>
+                <w:sz w:val="24"/>
+              </w:rPr>
+              <w:t>Section</w:t>
+            </w:r>
+          </w:p>
+        </w:tc>
+        <w:tc>
+          <w:tcPr>
+            <w:tcW w:w="1841" w:type="dxa"/>
+          </w:tcPr>
+          <w:p>
+            <w:pPr>
+              <w:spacing w:line="272" w:lineRule="exact"/>
+              <w:ind w:left="527"/>
+              <w:rPr>
+                <w:b/>
+                <w:sz w:val="24"/>
+              </w:rPr>
+            </w:pPr>
+            <w:proofErr w:type="spellStart"/>
+            <w:r>
+              <w:rPr>
+                <w:b/>
+                <w:sz w:val="24"/>
+              </w:rPr>
+              <w:t>Numéro</w:t>
+            </w:r>
+            <w:proofErr w:type="spellEnd"/>
+          </w:p>
+        </w:tc>
+        <w:tc>
+          <w:tcPr>
+            <w:tcW w:w="1843" w:type="dxa"/>
+            <w:vMerge/>
+            <w:tcBorders>
+              <w:top w:val="nil"/>
+            </w:tcBorders>
+          </w:tcPr>
+          <w:p>
+            <w:pPr>
+              <w:rPr>
+                <w:sz w:val="2"/>
+                <w:szCs w:val="2"/>
+              </w:rPr>
+            </w:pPr>
+          </w:p>
+        </w:tc>
+        <w:tc>
+          <w:tcPr>
+            <w:tcW w:w="1878" w:type="dxa"/>
+            <w:vMerge/>
+          </w:tcPr>
+          <w:p>
+            <w:pPr>
+              <w:spacing w:line="272" w:lineRule="exact"/>
+              <w:ind w:left="163"/>
+              <w:rPr>
+                <w:b/>
+                <w:sz w:val="24"/>
+              </w:rPr>
+            </w:pPr>
+          </w:p>
+        </w:tc>
+      </w:tr>
+      {parcelle_row}
     </w:tbl>
     <w:p>
       <w:pPr>

</xml_diff>